<commit_message>
#create-a-static-website-using-jekyll - jekyll: overview
</commit_message>
<xml_diff>
--- a/CREATE A WEBSITE/CREATE A STATIC WEBSITE USING JEKYLL.docx
+++ b/CREATE A WEBSITE/CREATE A STATIC WEBSITE USING JEKYLL.docx
@@ -748,6 +748,473 @@
                     <a:xfrm>
                       <a:off x="0" y="0"/>
                       <a:ext cx="5935980" cy="4564380"/>
+                    </a:xfrm>
+                    <a:prstGeom prst="rect">
+                      <a:avLst/>
+                    </a:prstGeom>
+                    <a:noFill/>
+                    <a:ln>
+                      <a:noFill/>
+                    </a:ln>
+                  </pic:spPr>
+                </pic:pic>
+              </a:graphicData>
+            </a:graphic>
+          </wp:inline>
+        </w:drawing>
+      </w:r>
+    </w:p>
+    <w:p>
+      <w:pPr>
+        <w:pBdr>
+          <w:bottom w:val="single" w:sz="12" w:space="1" w:color="auto"/>
+        </w:pBdr>
+        <w:rPr>
+          <w:lang w:val="en-US"/>
+        </w:rPr>
+      </w:pPr>
+    </w:p>
+    <w:p>
+      <w:pPr>
+        <w:pStyle w:val="3"/>
+        <w:rPr>
+          <w:rFonts w:ascii="Segoe UI" w:hAnsi="Segoe UI" w:cs="Segoe UI"/>
+          <w:color w:val="10162F"/>
+          <w:lang w:val="en-US"/>
+        </w:rPr>
+      </w:pPr>
+      <w:r>
+        <w:rPr>
+          <w:rFonts w:ascii="Segoe UI" w:hAnsi="Segoe UI" w:cs="Segoe UI"/>
+          <w:color w:val="10162F"/>
+          <w:lang w:val="en-US"/>
+        </w:rPr>
+        <w:t>Jekyll: Overview</w:t>
+      </w:r>
+    </w:p>
+    <w:p>
+      <w:pPr>
+        <w:pStyle w:val="stylesptnq46"/>
+        <w:spacing w:before="0" w:beforeAutospacing="0"/>
+        <w:rPr>
+          <w:rFonts w:ascii="Segoe UI" w:hAnsi="Segoe UI" w:cs="Segoe UI"/>
+          <w:color w:val="10162F"/>
+          <w:sz w:val="27"/>
+          <w:szCs w:val="27"/>
+          <w:lang w:val="en-US"/>
+        </w:rPr>
+      </w:pPr>
+      <w:r>
+        <w:rPr>
+          <w:rFonts w:ascii="Segoe UI" w:hAnsi="Segoe UI" w:cs="Segoe UI"/>
+          <w:color w:val="10162F"/>
+          <w:sz w:val="27"/>
+          <w:szCs w:val="27"/>
+          <w:lang w:val="en-US"/>
+        </w:rPr>
+        <w:t>The focus of this course will be on the process of deploying a website, not on actually creating a website.</w:t>
+      </w:r>
+    </w:p>
+    <w:p>
+      <w:pPr>
+        <w:pStyle w:val="stylesptnq46"/>
+        <w:spacing w:before="0" w:beforeAutospacing="0"/>
+        <w:rPr>
+          <w:rFonts w:ascii="Segoe UI" w:hAnsi="Segoe UI" w:cs="Segoe UI"/>
+          <w:color w:val="10162F"/>
+          <w:sz w:val="27"/>
+          <w:szCs w:val="27"/>
+          <w:lang w:val="en-US"/>
+        </w:rPr>
+      </w:pPr>
+      <w:r>
+        <w:rPr>
+          <w:rFonts w:ascii="Segoe UI" w:hAnsi="Segoe UI" w:cs="Segoe UI"/>
+          <w:color w:val="10162F"/>
+          <w:sz w:val="27"/>
+          <w:szCs w:val="27"/>
+          <w:lang w:val="en-US"/>
+        </w:rPr>
+        <w:t>We’ll use a popular tool known as </w:t>
+      </w:r>
+      <w:r>
+        <w:rPr>
+          <w:rStyle w:val="a4"/>
+          <w:rFonts w:ascii="Segoe UI" w:hAnsi="Segoe UI" w:cs="Segoe UI"/>
+          <w:color w:val="10162F"/>
+          <w:sz w:val="27"/>
+          <w:szCs w:val="27"/>
+          <w:lang w:val="en-US"/>
+        </w:rPr>
+        <w:t>Jekyll</w:t>
+      </w:r>
+      <w:r>
+        <w:rPr>
+          <w:rFonts w:ascii="Segoe UI" w:hAnsi="Segoe UI" w:cs="Segoe UI"/>
+          <w:color w:val="10162F"/>
+          <w:sz w:val="27"/>
+          <w:szCs w:val="27"/>
+          <w:lang w:val="en-US"/>
+        </w:rPr>
+        <w:t> to quickly generate a website. This will help keep the focus on the deployment process and quickly provide you with content to deploy, rather than focusing solely on website creation.</w:t>
+      </w:r>
+    </w:p>
+    <w:p>
+      <w:pPr>
+        <w:pStyle w:val="stylesptnq46"/>
+        <w:spacing w:before="0" w:beforeAutospacing="0"/>
+        <w:rPr>
+          <w:rFonts w:ascii="Segoe UI" w:hAnsi="Segoe UI" w:cs="Segoe UI"/>
+          <w:color w:val="10162F"/>
+          <w:sz w:val="27"/>
+          <w:szCs w:val="27"/>
+          <w:lang w:val="en-US"/>
+        </w:rPr>
+      </w:pPr>
+      <w:r>
+        <w:rPr>
+          <w:rFonts w:ascii="Segoe UI" w:hAnsi="Segoe UI" w:cs="Segoe UI"/>
+          <w:color w:val="10162F"/>
+          <w:sz w:val="27"/>
+          <w:szCs w:val="27"/>
+          <w:lang w:val="en-US"/>
+        </w:rPr>
+        <w:t>Jekyll is a simple static site generator. Using Jekyll is a very common way of generating a “ready-to-publish static website” within seconds. You can learn more about Jekyll </w:t>
+      </w:r>
+      <w:hyperlink r:id="rId9" w:tgtFrame="_blank" w:history="1">
+        <w:r>
+          <w:rPr>
+            <w:rStyle w:val="a3"/>
+            <w:rFonts w:ascii="Segoe UI" w:hAnsi="Segoe UI" w:cs="Segoe UI"/>
+            <w:sz w:val="27"/>
+            <w:szCs w:val="27"/>
+            <w:bdr w:val="none" w:sz="0" w:space="0" w:color="auto" w:frame="1"/>
+            <w:lang w:val="en-US"/>
+          </w:rPr>
+          <w:t>here</w:t>
+        </w:r>
+      </w:hyperlink>
+      <w:r>
+        <w:rPr>
+          <w:rFonts w:ascii="Segoe UI" w:hAnsi="Segoe UI" w:cs="Segoe UI"/>
+          <w:color w:val="10162F"/>
+          <w:sz w:val="27"/>
+          <w:szCs w:val="27"/>
+          <w:lang w:val="en-US"/>
+        </w:rPr>
+        <w:t>.</w:t>
+      </w:r>
+    </w:p>
+    <w:p>
+      <w:pPr>
+        <w:pStyle w:val="stylesptnq46"/>
+        <w:spacing w:before="0" w:beforeAutospacing="0"/>
+        <w:rPr>
+          <w:rFonts w:ascii="Segoe UI" w:hAnsi="Segoe UI" w:cs="Segoe UI"/>
+          <w:color w:val="10162F"/>
+          <w:sz w:val="27"/>
+          <w:szCs w:val="27"/>
+          <w:lang w:val="en-US"/>
+        </w:rPr>
+      </w:pPr>
+      <w:r>
+        <w:rPr>
+          <w:rStyle w:val="a5"/>
+          <w:rFonts w:ascii="Segoe UI" w:hAnsi="Segoe UI" w:cs="Segoe UI"/>
+          <w:color w:val="10162F"/>
+          <w:sz w:val="27"/>
+          <w:szCs w:val="27"/>
+          <w:lang w:val="en-US"/>
+        </w:rPr>
+        <w:t>An important note:</w:t>
+      </w:r>
+    </w:p>
+    <w:p>
+      <w:pPr>
+        <w:pStyle w:val="stylesptnq46"/>
+        <w:spacing w:before="0" w:beforeAutospacing="0"/>
+        <w:rPr>
+          <w:rFonts w:ascii="Segoe UI" w:hAnsi="Segoe UI" w:cs="Segoe UI"/>
+          <w:color w:val="10162F"/>
+          <w:sz w:val="27"/>
+          <w:szCs w:val="27"/>
+          <w:lang w:val="en-US"/>
+        </w:rPr>
+      </w:pPr>
+      <w:r>
+        <w:rPr>
+          <w:rFonts w:ascii="Segoe UI" w:hAnsi="Segoe UI" w:cs="Segoe UI"/>
+          <w:color w:val="10162F"/>
+          <w:sz w:val="27"/>
+          <w:szCs w:val="27"/>
+          <w:lang w:val="en-US"/>
+        </w:rPr>
+        <w:t>The reason this course uses Jekyll is so that we can generate the static website quickly and focus on deploying it. However, we understand that you may not want to use the Jekyll-generated content.</w:t>
+      </w:r>
+    </w:p>
+    <w:p>
+      <w:pPr>
+        <w:pStyle w:val="stylesptnq46"/>
+        <w:spacing w:before="0" w:beforeAutospacing="0"/>
+        <w:rPr>
+          <w:rFonts w:ascii="Segoe UI" w:hAnsi="Segoe UI" w:cs="Segoe UI"/>
+          <w:color w:val="10162F"/>
+          <w:sz w:val="27"/>
+          <w:szCs w:val="27"/>
+          <w:lang w:val="en-US"/>
+        </w:rPr>
+      </w:pPr>
+      <w:r>
+        <w:rPr>
+          <w:rFonts w:ascii="Segoe UI" w:hAnsi="Segoe UI" w:cs="Segoe UI"/>
+          <w:color w:val="10162F"/>
+          <w:sz w:val="27"/>
+          <w:szCs w:val="27"/>
+          <w:lang w:val="en-US"/>
+        </w:rPr>
+        <w:lastRenderedPageBreak/>
+        <w:t>In that case, it is possible to follow all of the steps outlined in this course with your </w:t>
+      </w:r>
+      <w:r>
+        <w:rPr>
+          <w:rStyle w:val="a4"/>
+          <w:rFonts w:ascii="Segoe UI" w:hAnsi="Segoe UI" w:cs="Segoe UI"/>
+          <w:color w:val="10162F"/>
+          <w:sz w:val="27"/>
+          <w:szCs w:val="27"/>
+          <w:lang w:val="en-US"/>
+        </w:rPr>
+        <w:t>own</w:t>
+      </w:r>
+      <w:r>
+        <w:rPr>
+          <w:rFonts w:ascii="Segoe UI" w:hAnsi="Segoe UI" w:cs="Segoe UI"/>
+          <w:color w:val="10162F"/>
+          <w:sz w:val="27"/>
+          <w:szCs w:val="27"/>
+          <w:lang w:val="en-US"/>
+        </w:rPr>
+        <w:t> content — just make sure that your HTML is inside of a file called </w:t>
+      </w:r>
+      <w:r>
+        <w:rPr>
+          <w:rStyle w:val="a5"/>
+          <w:rFonts w:ascii="Segoe UI" w:hAnsi="Segoe UI" w:cs="Segoe UI"/>
+          <w:color w:val="10162F"/>
+          <w:sz w:val="27"/>
+          <w:szCs w:val="27"/>
+          <w:lang w:val="en-US"/>
+        </w:rPr>
+        <w:t>index.html</w:t>
+      </w:r>
+      <w:r>
+        <w:rPr>
+          <w:rFonts w:ascii="Segoe UI" w:hAnsi="Segoe UI" w:cs="Segoe UI"/>
+          <w:color w:val="10162F"/>
+          <w:sz w:val="27"/>
+          <w:szCs w:val="27"/>
+          <w:lang w:val="en-US"/>
+        </w:rPr>
+        <w:t>. As you’ll see, even Jekyll uses a file called </w:t>
+      </w:r>
+      <w:r>
+        <w:rPr>
+          <w:rStyle w:val="a5"/>
+          <w:rFonts w:ascii="Segoe UI" w:hAnsi="Segoe UI" w:cs="Segoe UI"/>
+          <w:color w:val="10162F"/>
+          <w:sz w:val="27"/>
+          <w:szCs w:val="27"/>
+          <w:lang w:val="en-US"/>
+        </w:rPr>
+        <w:t>index.html</w:t>
+      </w:r>
+      <w:r>
+        <w:rPr>
+          <w:rFonts w:ascii="Segoe UI" w:hAnsi="Segoe UI" w:cs="Segoe UI"/>
+          <w:color w:val="10162F"/>
+          <w:sz w:val="27"/>
+          <w:szCs w:val="27"/>
+          <w:lang w:val="en-US"/>
+        </w:rPr>
+        <w:t>.</w:t>
+      </w:r>
+    </w:p>
+    <w:p>
+      <w:pPr>
+        <w:pStyle w:val="stylesptnq46"/>
+        <w:spacing w:before="0" w:beforeAutospacing="0" w:after="0" w:afterAutospacing="0"/>
+        <w:rPr>
+          <w:rFonts w:ascii="Segoe UI" w:hAnsi="Segoe UI" w:cs="Segoe UI"/>
+          <w:color w:val="10162F"/>
+          <w:sz w:val="27"/>
+          <w:szCs w:val="27"/>
+          <w:lang w:val="en-US"/>
+        </w:rPr>
+      </w:pPr>
+      <w:r>
+        <w:rPr>
+          <w:rFonts w:ascii="Segoe UI" w:hAnsi="Segoe UI" w:cs="Segoe UI"/>
+          <w:color w:val="10162F"/>
+          <w:sz w:val="27"/>
+          <w:szCs w:val="27"/>
+          <w:lang w:val="en-US"/>
+        </w:rPr>
+        <w:t>If instead you’d like to learn about creating static sites (starting from scratch), check out our </w:t>
+      </w:r>
+      <w:hyperlink r:id="rId10" w:tgtFrame="_blank" w:history="1">
+        <w:r>
+          <w:rPr>
+            <w:rStyle w:val="a3"/>
+            <w:rFonts w:ascii="Segoe UI" w:hAnsi="Segoe UI" w:cs="Segoe UI"/>
+            <w:sz w:val="27"/>
+            <w:szCs w:val="27"/>
+            <w:bdr w:val="none" w:sz="0" w:space="0" w:color="auto" w:frame="1"/>
+            <w:lang w:val="en-US"/>
+          </w:rPr>
+          <w:t xml:space="preserve">Make a </w:t>
+        </w:r>
+        <w:proofErr w:type="gramStart"/>
+        <w:r>
+          <w:rPr>
+            <w:rStyle w:val="a3"/>
+            <w:rFonts w:ascii="Segoe UI" w:hAnsi="Segoe UI" w:cs="Segoe UI"/>
+            <w:sz w:val="27"/>
+            <w:szCs w:val="27"/>
+            <w:bdr w:val="none" w:sz="0" w:space="0" w:color="auto" w:frame="1"/>
+            <w:lang w:val="en-US"/>
+          </w:rPr>
+          <w:t>Website</w:t>
+        </w:r>
+        <w:proofErr w:type="gramEnd"/>
+      </w:hyperlink>
+      <w:r>
+        <w:rPr>
+          <w:rFonts w:ascii="Segoe UI" w:hAnsi="Segoe UI" w:cs="Segoe UI"/>
+          <w:color w:val="10162F"/>
+          <w:sz w:val="27"/>
+          <w:szCs w:val="27"/>
+          <w:lang w:val="en-US"/>
+        </w:rPr>
+        <w:t> course.</w:t>
+      </w:r>
+    </w:p>
+    <w:p>
+      <w:pPr>
+        <w:pStyle w:val="3"/>
+        <w:shd w:val="clear" w:color="auto" w:fill="FFFFFF"/>
+        <w:rPr>
+          <w:rFonts w:ascii="Segoe UI" w:hAnsi="Segoe UI" w:cs="Segoe UI"/>
+          <w:color w:val="10162F"/>
+          <w:lang w:val="en-US"/>
+        </w:rPr>
+      </w:pPr>
+      <w:r>
+        <w:rPr>
+          <w:rFonts w:ascii="Segoe UI" w:hAnsi="Segoe UI" w:cs="Segoe UI"/>
+          <w:color w:val="10162F"/>
+          <w:lang w:val="en-US"/>
+        </w:rPr>
+        <w:t>Instructions</w:t>
+      </w:r>
+    </w:p>
+    <w:p>
+      <w:pPr>
+        <w:pStyle w:val="stylesptnq46"/>
+        <w:spacing w:before="0" w:beforeAutospacing="0"/>
+        <w:rPr>
+          <w:rFonts w:ascii="Segoe UI" w:hAnsi="Segoe UI" w:cs="Segoe UI"/>
+          <w:color w:val="10162F"/>
+          <w:sz w:val="27"/>
+          <w:szCs w:val="27"/>
+          <w:lang w:val="en-US"/>
+        </w:rPr>
+      </w:pPr>
+      <w:r>
+        <w:rPr>
+          <w:rFonts w:ascii="Segoe UI" w:hAnsi="Segoe UI" w:cs="Segoe UI"/>
+          <w:color w:val="10162F"/>
+          <w:sz w:val="27"/>
+          <w:szCs w:val="27"/>
+          <w:lang w:val="en-US"/>
+        </w:rPr>
+        <w:t>Take a look at the sample site in the browser to the right.</w:t>
+      </w:r>
+    </w:p>
+    <w:p>
+      <w:pPr>
+        <w:pStyle w:val="stylesptnq46"/>
+        <w:spacing w:before="0" w:beforeAutospacing="0" w:after="0" w:afterAutospacing="0"/>
+        <w:rPr>
+          <w:rFonts w:ascii="Segoe UI" w:hAnsi="Segoe UI" w:cs="Segoe UI"/>
+          <w:color w:val="10162F"/>
+          <w:sz w:val="27"/>
+          <w:szCs w:val="27"/>
+          <w:lang w:val="en-US"/>
+        </w:rPr>
+      </w:pPr>
+      <w:r>
+        <w:rPr>
+          <w:rFonts w:ascii="Segoe UI" w:hAnsi="Segoe UI" w:cs="Segoe UI"/>
+          <w:color w:val="10162F"/>
+          <w:sz w:val="27"/>
+          <w:szCs w:val="27"/>
+          <w:lang w:val="en-US"/>
+        </w:rPr>
+        <w:t>By the end of this unit, you’ll have your own Jekyll-generated website ready to deploy.</w:t>
+      </w:r>
+    </w:p>
+    <w:p>
+      <w:pPr>
+        <w:rPr>
+          <w:lang w:val="en-US"/>
+        </w:rPr>
+      </w:pPr>
+    </w:p>
+    <w:p>
+      <w:pPr>
+        <w:rPr>
+          <w:lang w:val="en-US"/>
+        </w:rPr>
+      </w:pPr>
+      <w:r>
+        <w:rPr>
+          <w:noProof/>
+          <w:lang w:val="en-US"/>
+        </w:rPr>
+        <w:drawing>
+          <wp:inline distT="0" distB="0" distL="0" distR="0" wp14:anchorId="232AE5E1" wp14:editId="2FC0F8C8">
+            <wp:extent cx="5928360" cy="3520440"/>
+            <wp:effectExtent l="0" t="0" r="0" b="3810"/>
+            <wp:docPr id="1459414330" name="Рисунок 2"/>
+            <wp:cNvGraphicFramePr>
+              <a:graphicFrameLocks xmlns:a="http://schemas.openxmlformats.org/drawingml/2006/main" noChangeAspect="1"/>
+            </wp:cNvGraphicFramePr>
+            <a:graphic xmlns:a="http://schemas.openxmlformats.org/drawingml/2006/main">
+              <a:graphicData uri="http://schemas.openxmlformats.org/drawingml/2006/picture">
+                <pic:pic xmlns:pic="http://schemas.openxmlformats.org/drawingml/2006/picture">
+                  <pic:nvPicPr>
+                    <pic:cNvPr id="0" name="Picture 2"/>
+                    <pic:cNvPicPr>
+                      <a:picLocks noChangeAspect="1" noChangeArrowheads="1"/>
+                    </pic:cNvPicPr>
+                  </pic:nvPicPr>
+                  <pic:blipFill>
+                    <a:blip r:embed="rId11">
+                      <a:extLst>
+                        <a:ext uri="{28A0092B-C50C-407E-A947-70E740481C1C}">
+                          <a14:useLocalDpi xmlns:a14="http://schemas.microsoft.com/office/drawing/2010/main" val="0"/>
+                        </a:ext>
+                      </a:extLst>
+                    </a:blip>
+                    <a:srcRect/>
+                    <a:stretch>
+                      <a:fillRect/>
+                    </a:stretch>
+                  </pic:blipFill>
+                  <pic:spPr bwMode="auto">
+                    <a:xfrm>
+                      <a:off x="0" y="0"/>
+                      <a:ext cx="5928360" cy="3520440"/>
                     </a:xfrm>
                     <a:prstGeom prst="rect">
                       <a:avLst/>

</xml_diff>

<commit_message>
#create-a-static-website-using-jekyll - generate a static site
</commit_message>
<xml_diff>
--- a/CREATE A WEBSITE/CREATE A STATIC WEBSITE USING JEKYLL.docx
+++ b/CREATE A WEBSITE/CREATE A STATIC WEBSITE USING JEKYLL.docx
@@ -1229,6 +1229,1537 @@
             </a:graphic>
           </wp:inline>
         </w:drawing>
+      </w:r>
+    </w:p>
+    <w:p>
+      <w:pPr>
+        <w:pBdr>
+          <w:bottom w:val="single" w:sz="12" w:space="1" w:color="auto"/>
+        </w:pBdr>
+        <w:rPr>
+          <w:lang w:val="en-US"/>
+        </w:rPr>
+      </w:pPr>
+    </w:p>
+    <w:p>
+      <w:pPr>
+        <w:spacing w:before="100" w:beforeAutospacing="1" w:after="100" w:afterAutospacing="1" w:line="240" w:lineRule="auto"/>
+        <w:outlineLvl w:val="2"/>
+        <w:rPr>
+          <w:rFonts w:ascii="Segoe UI" w:eastAsia="Times New Roman" w:hAnsi="Segoe UI" w:cs="Segoe UI"/>
+          <w:b/>
+          <w:bCs/>
+          <w:color w:val="10162F"/>
+          <w:kern w:val="0"/>
+          <w:sz w:val="27"/>
+          <w:szCs w:val="27"/>
+          <w:lang w:val="en-US" w:eastAsia="ru-RU"/>
+          <w14:ligatures w14:val="none"/>
+        </w:rPr>
+      </w:pPr>
+      <w:r>
+        <w:rPr>
+          <w:rFonts w:ascii="Segoe UI" w:eastAsia="Times New Roman" w:hAnsi="Segoe UI" w:cs="Segoe UI"/>
+          <w:b/>
+          <w:bCs/>
+          <w:color w:val="10162F"/>
+          <w:kern w:val="0"/>
+          <w:sz w:val="27"/>
+          <w:szCs w:val="27"/>
+          <w:lang w:val="en-US" w:eastAsia="ru-RU"/>
+          <w14:ligatures w14:val="none"/>
+        </w:rPr>
+        <w:t>Installing Jekyll</w:t>
+      </w:r>
+    </w:p>
+    <w:p>
+      <w:pPr>
+        <w:spacing w:after="100" w:afterAutospacing="1" w:line="240" w:lineRule="auto"/>
+        <w:rPr>
+          <w:rFonts w:ascii="Segoe UI" w:eastAsia="Times New Roman" w:hAnsi="Segoe UI" w:cs="Segoe UI"/>
+          <w:color w:val="10162F"/>
+          <w:kern w:val="0"/>
+          <w:sz w:val="27"/>
+          <w:szCs w:val="27"/>
+          <w:lang w:val="en-US" w:eastAsia="ru-RU"/>
+          <w14:ligatures w14:val="none"/>
+        </w:rPr>
+      </w:pPr>
+      <w:r>
+        <w:rPr>
+          <w:rFonts w:ascii="Segoe UI" w:eastAsia="Times New Roman" w:hAnsi="Segoe UI" w:cs="Segoe UI"/>
+          <w:color w:val="10162F"/>
+          <w:kern w:val="0"/>
+          <w:sz w:val="27"/>
+          <w:szCs w:val="27"/>
+          <w:lang w:val="en-US" w:eastAsia="ru-RU"/>
+          <w14:ligatures w14:val="none"/>
+        </w:rPr>
+        <w:t>Before we can generate a website, we must install Jekyll.</w:t>
+      </w:r>
+    </w:p>
+    <w:p>
+      <w:pPr>
+        <w:spacing w:after="100" w:afterAutospacing="1" w:line="240" w:lineRule="auto"/>
+        <w:rPr>
+          <w:rFonts w:ascii="Segoe UI" w:eastAsia="Times New Roman" w:hAnsi="Segoe UI" w:cs="Segoe UI"/>
+          <w:color w:val="10162F"/>
+          <w:kern w:val="0"/>
+          <w:sz w:val="27"/>
+          <w:szCs w:val="27"/>
+          <w:lang w:val="en-US" w:eastAsia="ru-RU"/>
+          <w14:ligatures w14:val="none"/>
+        </w:rPr>
+      </w:pPr>
+      <w:r>
+        <w:rPr>
+          <w:rFonts w:ascii="Segoe UI" w:eastAsia="Times New Roman" w:hAnsi="Segoe UI" w:cs="Segoe UI"/>
+          <w:color w:val="10162F"/>
+          <w:kern w:val="0"/>
+          <w:sz w:val="27"/>
+          <w:szCs w:val="27"/>
+          <w:lang w:val="en-US" w:eastAsia="ru-RU"/>
+          <w14:ligatures w14:val="none"/>
+        </w:rPr>
+        <w:t>Jekyll is a Ruby gem (also known as a </w:t>
+      </w:r>
+      <w:proofErr w:type="spellStart"/>
+      <w:r>
+        <w:rPr>
+          <w:rFonts w:ascii="Segoe UI" w:eastAsia="Times New Roman" w:hAnsi="Segoe UI" w:cs="Segoe UI"/>
+          <w:color w:val="10162F"/>
+          <w:kern w:val="0"/>
+          <w:sz w:val="27"/>
+          <w:szCs w:val="27"/>
+          <w:lang w:eastAsia="ru-RU"/>
+          <w14:ligatures w14:val="none"/>
+        </w:rPr>
+        <w:fldChar w:fldCharType="begin"/>
+      </w:r>
+      <w:r>
+        <w:rPr>
+          <w:rFonts w:ascii="Segoe UI" w:eastAsia="Times New Roman" w:hAnsi="Segoe UI" w:cs="Segoe UI"/>
+          <w:color w:val="10162F"/>
+          <w:kern w:val="0"/>
+          <w:sz w:val="27"/>
+          <w:szCs w:val="27"/>
+          <w:lang w:val="en-US" w:eastAsia="ru-RU"/>
+          <w14:ligatures w14:val="none"/>
+        </w:rPr>
+        <w:instrText>HYPERLINK "http://guides.rubygems.org/what-is-a-gem/" \t "_blank"</w:instrText>
+      </w:r>
+      <w:r>
+        <w:rPr>
+          <w:rFonts w:ascii="Segoe UI" w:eastAsia="Times New Roman" w:hAnsi="Segoe UI" w:cs="Segoe UI"/>
+          <w:color w:val="10162F"/>
+          <w:kern w:val="0"/>
+          <w:sz w:val="27"/>
+          <w:szCs w:val="27"/>
+          <w:lang w:eastAsia="ru-RU"/>
+          <w14:ligatures w14:val="none"/>
+        </w:rPr>
+      </w:r>
+      <w:r>
+        <w:rPr>
+          <w:rFonts w:ascii="Segoe UI" w:eastAsia="Times New Roman" w:hAnsi="Segoe UI" w:cs="Segoe UI"/>
+          <w:color w:val="10162F"/>
+          <w:kern w:val="0"/>
+          <w:sz w:val="27"/>
+          <w:szCs w:val="27"/>
+          <w:lang w:eastAsia="ru-RU"/>
+          <w14:ligatures w14:val="none"/>
+        </w:rPr>
+        <w:fldChar w:fldCharType="separate"/>
+      </w:r>
+      <w:r>
+        <w:rPr>
+          <w:rFonts w:ascii="Segoe UI" w:eastAsia="Times New Roman" w:hAnsi="Segoe UI" w:cs="Segoe UI"/>
+          <w:color w:val="0000FF"/>
+          <w:kern w:val="0"/>
+          <w:sz w:val="27"/>
+          <w:szCs w:val="27"/>
+          <w:u w:val="single"/>
+          <w:bdr w:val="none" w:sz="0" w:space="0" w:color="auto" w:frame="1"/>
+          <w:lang w:val="en-US" w:eastAsia="ru-RU"/>
+          <w14:ligatures w14:val="none"/>
+        </w:rPr>
+        <w:t>RubyGem</w:t>
+      </w:r>
+      <w:proofErr w:type="spellEnd"/>
+      <w:r>
+        <w:rPr>
+          <w:rFonts w:ascii="Segoe UI" w:eastAsia="Times New Roman" w:hAnsi="Segoe UI" w:cs="Segoe UI"/>
+          <w:color w:val="10162F"/>
+          <w:kern w:val="0"/>
+          <w:sz w:val="27"/>
+          <w:szCs w:val="27"/>
+          <w:lang w:eastAsia="ru-RU"/>
+          <w14:ligatures w14:val="none"/>
+        </w:rPr>
+        <w:fldChar w:fldCharType="end"/>
+      </w:r>
+      <w:r>
+        <w:rPr>
+          <w:rFonts w:ascii="Segoe UI" w:eastAsia="Times New Roman" w:hAnsi="Segoe UI" w:cs="Segoe UI"/>
+          <w:color w:val="10162F"/>
+          <w:kern w:val="0"/>
+          <w:sz w:val="27"/>
+          <w:szCs w:val="27"/>
+          <w:lang w:val="en-US" w:eastAsia="ru-RU"/>
+          <w14:ligatures w14:val="none"/>
+        </w:rPr>
+        <w:t>) and can be installed from the command line. Don’t worry, knowledge of Ruby is </w:t>
+      </w:r>
+      <w:r>
+        <w:rPr>
+          <w:rFonts w:ascii="Segoe UI" w:eastAsia="Times New Roman" w:hAnsi="Segoe UI" w:cs="Segoe UI"/>
+          <w:i/>
+          <w:iCs/>
+          <w:color w:val="10162F"/>
+          <w:kern w:val="0"/>
+          <w:sz w:val="27"/>
+          <w:szCs w:val="27"/>
+          <w:lang w:val="en-US" w:eastAsia="ru-RU"/>
+          <w14:ligatures w14:val="none"/>
+        </w:rPr>
+        <w:t>not</w:t>
+      </w:r>
+      <w:r>
+        <w:rPr>
+          <w:rFonts w:ascii="Segoe UI" w:eastAsia="Times New Roman" w:hAnsi="Segoe UI" w:cs="Segoe UI"/>
+          <w:color w:val="10162F"/>
+          <w:kern w:val="0"/>
+          <w:sz w:val="27"/>
+          <w:szCs w:val="27"/>
+          <w:lang w:val="en-US" w:eastAsia="ru-RU"/>
+          <w14:ligatures w14:val="none"/>
+        </w:rPr>
+        <w:t> required in order to complete this course.</w:t>
+      </w:r>
+    </w:p>
+    <w:p>
+      <w:pPr>
+        <w:spacing w:after="0" w:line="240" w:lineRule="auto"/>
+        <w:rPr>
+          <w:rFonts w:ascii="Segoe UI" w:eastAsia="Times New Roman" w:hAnsi="Segoe UI" w:cs="Segoe UI"/>
+          <w:color w:val="10162F"/>
+          <w:kern w:val="0"/>
+          <w:sz w:val="27"/>
+          <w:szCs w:val="27"/>
+          <w:lang w:val="en-US" w:eastAsia="ru-RU"/>
+          <w14:ligatures w14:val="none"/>
+        </w:rPr>
+      </w:pPr>
+      <w:r>
+        <w:rPr>
+          <w:rFonts w:ascii="Segoe UI" w:eastAsia="Times New Roman" w:hAnsi="Segoe UI" w:cs="Segoe UI"/>
+          <w:color w:val="10162F"/>
+          <w:kern w:val="0"/>
+          <w:sz w:val="27"/>
+          <w:szCs w:val="27"/>
+          <w:lang w:val="en-US" w:eastAsia="ru-RU"/>
+          <w14:ligatures w14:val="none"/>
+        </w:rPr>
+        <w:t>Once Jekyll is installed, we can use it to generate your website.</w:t>
+      </w:r>
+    </w:p>
+    <w:p>
+      <w:pPr>
+        <w:shd w:val="clear" w:color="auto" w:fill="FFFFFF"/>
+        <w:spacing w:before="100" w:beforeAutospacing="1" w:after="100" w:afterAutospacing="1" w:line="240" w:lineRule="auto"/>
+        <w:outlineLvl w:val="2"/>
+        <w:rPr>
+          <w:rFonts w:ascii="Segoe UI" w:eastAsia="Times New Roman" w:hAnsi="Segoe UI" w:cs="Segoe UI"/>
+          <w:b/>
+          <w:bCs/>
+          <w:color w:val="10162F"/>
+          <w:kern w:val="0"/>
+          <w:sz w:val="27"/>
+          <w:szCs w:val="27"/>
+          <w:lang w:val="en-US" w:eastAsia="ru-RU"/>
+          <w14:ligatures w14:val="none"/>
+        </w:rPr>
+      </w:pPr>
+      <w:r>
+        <w:rPr>
+          <w:rFonts w:ascii="Segoe UI" w:eastAsia="Times New Roman" w:hAnsi="Segoe UI" w:cs="Segoe UI"/>
+          <w:b/>
+          <w:bCs/>
+          <w:color w:val="10162F"/>
+          <w:kern w:val="0"/>
+          <w:sz w:val="27"/>
+          <w:szCs w:val="27"/>
+          <w:lang w:val="en-US" w:eastAsia="ru-RU"/>
+          <w14:ligatures w14:val="none"/>
+        </w:rPr>
+        <w:lastRenderedPageBreak/>
+        <w:t>Instructions</w:t>
+      </w:r>
+    </w:p>
+    <w:p>
+      <w:pPr>
+        <w:spacing w:after="0" w:line="240" w:lineRule="auto"/>
+        <w:rPr>
+          <w:rFonts w:ascii="Segoe UI" w:eastAsia="Times New Roman" w:hAnsi="Segoe UI" w:cs="Segoe UI"/>
+          <w:color w:val="10162F"/>
+          <w:kern w:val="0"/>
+          <w:sz w:val="2"/>
+          <w:szCs w:val="2"/>
+          <w:lang w:val="en-US" w:eastAsia="ru-RU"/>
+          <w14:ligatures w14:val="none"/>
+        </w:rPr>
+      </w:pPr>
+      <w:r>
+        <w:rPr>
+          <w:rFonts w:ascii="Segoe UI" w:eastAsia="Times New Roman" w:hAnsi="Segoe UI" w:cs="Segoe UI"/>
+          <w:color w:val="10162F"/>
+          <w:kern w:val="0"/>
+          <w:sz w:val="2"/>
+          <w:szCs w:val="2"/>
+          <w:lang w:val="en-US" w:eastAsia="ru-RU"/>
+          <w14:ligatures w14:val="none"/>
+        </w:rPr>
+        <w:t>Checkpoint 1 Passed</w:t>
+      </w:r>
+    </w:p>
+    <w:p>
+      <w:pPr>
+        <w:spacing w:after="0" w:line="240" w:lineRule="auto"/>
+        <w:jc w:val="right"/>
+        <w:rPr>
+          <w:rFonts w:ascii="Segoe UI" w:eastAsia="Times New Roman" w:hAnsi="Segoe UI" w:cs="Segoe UI"/>
+          <w:b/>
+          <w:bCs/>
+          <w:color w:val="10162F"/>
+          <w:kern w:val="0"/>
+          <w:sz w:val="27"/>
+          <w:szCs w:val="27"/>
+          <w:lang w:val="en-US" w:eastAsia="ru-RU"/>
+          <w14:ligatures w14:val="none"/>
+        </w:rPr>
+      </w:pPr>
+      <w:r>
+        <w:rPr>
+          <w:rFonts w:ascii="Segoe UI" w:eastAsia="Times New Roman" w:hAnsi="Segoe UI" w:cs="Segoe UI"/>
+          <w:b/>
+          <w:bCs/>
+          <w:color w:val="10162F"/>
+          <w:kern w:val="0"/>
+          <w:sz w:val="27"/>
+          <w:szCs w:val="27"/>
+          <w:lang w:val="en-US" w:eastAsia="ru-RU"/>
+          <w14:ligatures w14:val="none"/>
+        </w:rPr>
+        <w:t>1.</w:t>
+      </w:r>
+    </w:p>
+    <w:p>
+      <w:pPr>
+        <w:spacing w:after="100" w:afterAutospacing="1" w:line="240" w:lineRule="auto"/>
+        <w:rPr>
+          <w:rFonts w:ascii="Segoe UI" w:eastAsia="Times New Roman" w:hAnsi="Segoe UI" w:cs="Segoe UI"/>
+          <w:color w:val="10162F"/>
+          <w:kern w:val="0"/>
+          <w:sz w:val="27"/>
+          <w:szCs w:val="27"/>
+          <w:lang w:val="en-US" w:eastAsia="ru-RU"/>
+          <w14:ligatures w14:val="none"/>
+        </w:rPr>
+      </w:pPr>
+      <w:r>
+        <w:rPr>
+          <w:rFonts w:ascii="Segoe UI" w:eastAsia="Times New Roman" w:hAnsi="Segoe UI" w:cs="Segoe UI"/>
+          <w:color w:val="10162F"/>
+          <w:kern w:val="0"/>
+          <w:sz w:val="27"/>
+          <w:szCs w:val="27"/>
+          <w:lang w:val="en-US" w:eastAsia="ru-RU"/>
+          <w14:ligatures w14:val="none"/>
+        </w:rPr>
+        <w:t>Install Jekyll by typing the following command in the terminal:</w:t>
+      </w:r>
+    </w:p>
+    <w:p>
+      <w:pPr>
+        <w:shd w:val="clear" w:color="auto" w:fill="211E2F"/>
+        <w:tabs>
+          <w:tab w:val="left" w:pos="916"/>
+          <w:tab w:val="left" w:pos="1832"/>
+          <w:tab w:val="left" w:pos="2748"/>
+          <w:tab w:val="left" w:pos="3664"/>
+          <w:tab w:val="left" w:pos="4580"/>
+          <w:tab w:val="left" w:pos="5496"/>
+          <w:tab w:val="left" w:pos="6412"/>
+          <w:tab w:val="left" w:pos="7328"/>
+          <w:tab w:val="left" w:pos="8244"/>
+          <w:tab w:val="left" w:pos="9160"/>
+          <w:tab w:val="left" w:pos="10076"/>
+          <w:tab w:val="left" w:pos="10992"/>
+          <w:tab w:val="left" w:pos="11908"/>
+          <w:tab w:val="left" w:pos="12824"/>
+          <w:tab w:val="left" w:pos="13740"/>
+          <w:tab w:val="left" w:pos="14656"/>
+        </w:tabs>
+        <w:spacing w:after="0" w:line="240" w:lineRule="auto"/>
+        <w:rPr>
+          <w:rFonts w:ascii="Ubuntu Mono" w:eastAsia="Times New Roman" w:hAnsi="Ubuntu Mono" w:cs="Courier New"/>
+          <w:color w:val="939598"/>
+          <w:kern w:val="0"/>
+          <w:sz w:val="27"/>
+          <w:szCs w:val="27"/>
+          <w:lang w:val="en-US" w:eastAsia="ru-RU"/>
+          <w14:ligatures w14:val="none"/>
+        </w:rPr>
+      </w:pPr>
+      <w:r>
+        <w:rPr>
+          <w:rFonts w:ascii="Ubuntu Mono" w:eastAsia="Times New Roman" w:hAnsi="Ubuntu Mono" w:cs="Courier New"/>
+          <w:color w:val="FFFFFF"/>
+          <w:kern w:val="0"/>
+          <w:sz w:val="27"/>
+          <w:szCs w:val="27"/>
+          <w:lang w:val="en-US" w:eastAsia="ru-RU"/>
+          <w14:ligatures w14:val="none"/>
+        </w:rPr>
+        <w:t xml:space="preserve">gem install </w:t>
+      </w:r>
+      <w:proofErr w:type="spellStart"/>
+      <w:r>
+        <w:rPr>
+          <w:rFonts w:ascii="Ubuntu Mono" w:eastAsia="Times New Roman" w:hAnsi="Ubuntu Mono" w:cs="Courier New"/>
+          <w:color w:val="FFFFFF"/>
+          <w:kern w:val="0"/>
+          <w:sz w:val="27"/>
+          <w:szCs w:val="27"/>
+          <w:lang w:val="en-US" w:eastAsia="ru-RU"/>
+          <w14:ligatures w14:val="none"/>
+        </w:rPr>
+        <w:t>jekyll</w:t>
+      </w:r>
+      <w:proofErr w:type="spellEnd"/>
+      <w:r>
+        <w:rPr>
+          <w:rFonts w:ascii="Ubuntu Mono" w:eastAsia="Times New Roman" w:hAnsi="Ubuntu Mono" w:cs="Courier New"/>
+          <w:color w:val="939598"/>
+          <w:kern w:val="0"/>
+          <w:sz w:val="27"/>
+          <w:szCs w:val="27"/>
+          <w:lang w:val="en-US" w:eastAsia="ru-RU"/>
+          <w14:ligatures w14:val="none"/>
+        </w:rPr>
+        <w:br/>
+      </w:r>
+    </w:p>
+    <w:p>
+      <w:pPr>
+        <w:spacing w:after="100" w:afterAutospacing="1" w:line="240" w:lineRule="auto"/>
+        <w:rPr>
+          <w:rFonts w:ascii="Segoe UI" w:eastAsia="Times New Roman" w:hAnsi="Segoe UI" w:cs="Segoe UI"/>
+          <w:color w:val="10162F"/>
+          <w:kern w:val="0"/>
+          <w:sz w:val="27"/>
+          <w:szCs w:val="27"/>
+          <w:lang w:val="en-US" w:eastAsia="ru-RU"/>
+          <w14:ligatures w14:val="none"/>
+        </w:rPr>
+      </w:pPr>
+      <w:r>
+        <w:rPr>
+          <w:rFonts w:ascii="Segoe UI" w:eastAsia="Times New Roman" w:hAnsi="Segoe UI" w:cs="Segoe UI"/>
+          <w:color w:val="10162F"/>
+          <w:kern w:val="0"/>
+          <w:sz w:val="27"/>
+          <w:szCs w:val="27"/>
+          <w:lang w:val="en-US" w:eastAsia="ru-RU"/>
+          <w14:ligatures w14:val="none"/>
+        </w:rPr>
+        <w:t>Wait for the gem to finish installing before moving onto the next exercise. A successful install will display the following:</w:t>
+      </w:r>
+    </w:p>
+    <w:p>
+      <w:pPr>
+        <w:shd w:val="clear" w:color="auto" w:fill="211E2F"/>
+        <w:tabs>
+          <w:tab w:val="left" w:pos="916"/>
+          <w:tab w:val="left" w:pos="1832"/>
+          <w:tab w:val="left" w:pos="2748"/>
+          <w:tab w:val="left" w:pos="3664"/>
+          <w:tab w:val="left" w:pos="4580"/>
+          <w:tab w:val="left" w:pos="5496"/>
+          <w:tab w:val="left" w:pos="6412"/>
+          <w:tab w:val="left" w:pos="7328"/>
+          <w:tab w:val="left" w:pos="8244"/>
+          <w:tab w:val="left" w:pos="9160"/>
+          <w:tab w:val="left" w:pos="10076"/>
+          <w:tab w:val="left" w:pos="10992"/>
+          <w:tab w:val="left" w:pos="11908"/>
+          <w:tab w:val="left" w:pos="12824"/>
+          <w:tab w:val="left" w:pos="13740"/>
+          <w:tab w:val="left" w:pos="14656"/>
+        </w:tabs>
+        <w:spacing w:after="0" w:line="240" w:lineRule="auto"/>
+        <w:rPr>
+          <w:rFonts w:ascii="Ubuntu Mono" w:eastAsia="Times New Roman" w:hAnsi="Ubuntu Mono" w:cs="Courier New"/>
+          <w:color w:val="939598"/>
+          <w:kern w:val="0"/>
+          <w:sz w:val="27"/>
+          <w:szCs w:val="27"/>
+          <w:lang w:val="en-US" w:eastAsia="ru-RU"/>
+          <w14:ligatures w14:val="none"/>
+        </w:rPr>
+      </w:pPr>
+      <w:r>
+        <w:rPr>
+          <w:rFonts w:ascii="Ubuntu Mono" w:eastAsia="Times New Roman" w:hAnsi="Ubuntu Mono" w:cs="Courier New"/>
+          <w:color w:val="FFFFFF"/>
+          <w:kern w:val="0"/>
+          <w:sz w:val="27"/>
+          <w:szCs w:val="27"/>
+          <w:lang w:val="en-US" w:eastAsia="ru-RU"/>
+          <w14:ligatures w14:val="none"/>
+        </w:rPr>
+        <w:t>Successfully installed jekyll-3</w:t>
+      </w:r>
+      <w:r>
+        <w:rPr>
+          <w:rFonts w:ascii="Ubuntu Mono" w:eastAsia="Times New Roman" w:hAnsi="Ubuntu Mono" w:cs="Courier New"/>
+          <w:color w:val="EA6C8B"/>
+          <w:kern w:val="0"/>
+          <w:sz w:val="27"/>
+          <w:szCs w:val="27"/>
+          <w:lang w:val="en-US" w:eastAsia="ru-RU"/>
+          <w14:ligatures w14:val="none"/>
+        </w:rPr>
+        <w:t>.1.3</w:t>
+      </w:r>
+      <w:r>
+        <w:rPr>
+          <w:rFonts w:ascii="Ubuntu Mono" w:eastAsia="Times New Roman" w:hAnsi="Ubuntu Mono" w:cs="Courier New"/>
+          <w:color w:val="939598"/>
+          <w:kern w:val="0"/>
+          <w:sz w:val="27"/>
+          <w:szCs w:val="27"/>
+          <w:lang w:val="en-US" w:eastAsia="ru-RU"/>
+          <w14:ligatures w14:val="none"/>
+        </w:rPr>
+        <w:br/>
+      </w:r>
+      <w:r>
+        <w:rPr>
+          <w:rFonts w:ascii="Ubuntu Mono" w:eastAsia="Times New Roman" w:hAnsi="Ubuntu Mono" w:cs="Courier New"/>
+          <w:color w:val="FFFFFF"/>
+          <w:kern w:val="0"/>
+          <w:sz w:val="27"/>
+          <w:szCs w:val="27"/>
+          <w:lang w:val="en-US" w:eastAsia="ru-RU"/>
+          <w14:ligatures w14:val="none"/>
+        </w:rPr>
+        <w:t xml:space="preserve">Parsing documentation </w:t>
+      </w:r>
+      <w:r>
+        <w:rPr>
+          <w:rFonts w:ascii="Ubuntu Mono" w:eastAsia="Times New Roman" w:hAnsi="Ubuntu Mono" w:cs="Courier New"/>
+          <w:color w:val="B3CCFF"/>
+          <w:kern w:val="0"/>
+          <w:sz w:val="27"/>
+          <w:szCs w:val="27"/>
+          <w:lang w:val="en-US" w:eastAsia="ru-RU"/>
+          <w14:ligatures w14:val="none"/>
+        </w:rPr>
+        <w:t>for</w:t>
+      </w:r>
+      <w:r>
+        <w:rPr>
+          <w:rFonts w:ascii="Ubuntu Mono" w:eastAsia="Times New Roman" w:hAnsi="Ubuntu Mono" w:cs="Courier New"/>
+          <w:color w:val="FFFFFF"/>
+          <w:kern w:val="0"/>
+          <w:sz w:val="27"/>
+          <w:szCs w:val="27"/>
+          <w:lang w:val="en-US" w:eastAsia="ru-RU"/>
+          <w14:ligatures w14:val="none"/>
+        </w:rPr>
+        <w:t xml:space="preserve"> jekyll-3</w:t>
+      </w:r>
+      <w:r>
+        <w:rPr>
+          <w:rFonts w:ascii="Ubuntu Mono" w:eastAsia="Times New Roman" w:hAnsi="Ubuntu Mono" w:cs="Courier New"/>
+          <w:color w:val="EA6C8B"/>
+          <w:kern w:val="0"/>
+          <w:sz w:val="27"/>
+          <w:szCs w:val="27"/>
+          <w:lang w:val="en-US" w:eastAsia="ru-RU"/>
+          <w14:ligatures w14:val="none"/>
+        </w:rPr>
+        <w:t>.1.3</w:t>
+      </w:r>
+      <w:r>
+        <w:rPr>
+          <w:rFonts w:ascii="Ubuntu Mono" w:eastAsia="Times New Roman" w:hAnsi="Ubuntu Mono" w:cs="Courier New"/>
+          <w:color w:val="939598"/>
+          <w:kern w:val="0"/>
+          <w:sz w:val="27"/>
+          <w:szCs w:val="27"/>
+          <w:lang w:val="en-US" w:eastAsia="ru-RU"/>
+          <w14:ligatures w14:val="none"/>
+        </w:rPr>
+        <w:br/>
+      </w:r>
+      <w:r>
+        <w:rPr>
+          <w:rFonts w:ascii="Ubuntu Mono" w:eastAsia="Times New Roman" w:hAnsi="Ubuntu Mono" w:cs="Courier New"/>
+          <w:color w:val="FFFFFF"/>
+          <w:kern w:val="0"/>
+          <w:sz w:val="27"/>
+          <w:szCs w:val="27"/>
+          <w:lang w:val="en-US" w:eastAsia="ru-RU"/>
+          <w14:ligatures w14:val="none"/>
+        </w:rPr>
+        <w:t xml:space="preserve">Installing </w:t>
+      </w:r>
+      <w:proofErr w:type="spellStart"/>
+      <w:r>
+        <w:rPr>
+          <w:rFonts w:ascii="Ubuntu Mono" w:eastAsia="Times New Roman" w:hAnsi="Ubuntu Mono" w:cs="Courier New"/>
+          <w:color w:val="FFFFFF"/>
+          <w:kern w:val="0"/>
+          <w:sz w:val="27"/>
+          <w:szCs w:val="27"/>
+          <w:lang w:val="en-US" w:eastAsia="ru-RU"/>
+          <w14:ligatures w14:val="none"/>
+        </w:rPr>
+        <w:t>ri</w:t>
+      </w:r>
+      <w:proofErr w:type="spellEnd"/>
+      <w:r>
+        <w:rPr>
+          <w:rFonts w:ascii="Ubuntu Mono" w:eastAsia="Times New Roman" w:hAnsi="Ubuntu Mono" w:cs="Courier New"/>
+          <w:color w:val="FFFFFF"/>
+          <w:kern w:val="0"/>
+          <w:sz w:val="27"/>
+          <w:szCs w:val="27"/>
+          <w:lang w:val="en-US" w:eastAsia="ru-RU"/>
+          <w14:ligatures w14:val="none"/>
+        </w:rPr>
+        <w:t xml:space="preserve"> documentation </w:t>
+      </w:r>
+      <w:r>
+        <w:rPr>
+          <w:rFonts w:ascii="Ubuntu Mono" w:eastAsia="Times New Roman" w:hAnsi="Ubuntu Mono" w:cs="Courier New"/>
+          <w:color w:val="B3CCFF"/>
+          <w:kern w:val="0"/>
+          <w:sz w:val="27"/>
+          <w:szCs w:val="27"/>
+          <w:lang w:val="en-US" w:eastAsia="ru-RU"/>
+          <w14:ligatures w14:val="none"/>
+        </w:rPr>
+        <w:t>for</w:t>
+      </w:r>
+      <w:r>
+        <w:rPr>
+          <w:rFonts w:ascii="Ubuntu Mono" w:eastAsia="Times New Roman" w:hAnsi="Ubuntu Mono" w:cs="Courier New"/>
+          <w:color w:val="FFFFFF"/>
+          <w:kern w:val="0"/>
+          <w:sz w:val="27"/>
+          <w:szCs w:val="27"/>
+          <w:lang w:val="en-US" w:eastAsia="ru-RU"/>
+          <w14:ligatures w14:val="none"/>
+        </w:rPr>
+        <w:t xml:space="preserve"> jekyll-3</w:t>
+      </w:r>
+      <w:r>
+        <w:rPr>
+          <w:rFonts w:ascii="Ubuntu Mono" w:eastAsia="Times New Roman" w:hAnsi="Ubuntu Mono" w:cs="Courier New"/>
+          <w:color w:val="EA6C8B"/>
+          <w:kern w:val="0"/>
+          <w:sz w:val="27"/>
+          <w:szCs w:val="27"/>
+          <w:lang w:val="en-US" w:eastAsia="ru-RU"/>
+          <w14:ligatures w14:val="none"/>
+        </w:rPr>
+        <w:t>.1.3</w:t>
+      </w:r>
+      <w:r>
+        <w:rPr>
+          <w:rFonts w:ascii="Ubuntu Mono" w:eastAsia="Times New Roman" w:hAnsi="Ubuntu Mono" w:cs="Courier New"/>
+          <w:color w:val="939598"/>
+          <w:kern w:val="0"/>
+          <w:sz w:val="27"/>
+          <w:szCs w:val="27"/>
+          <w:lang w:val="en-US" w:eastAsia="ru-RU"/>
+          <w14:ligatures w14:val="none"/>
+        </w:rPr>
+        <w:br/>
+      </w:r>
+      <w:r>
+        <w:rPr>
+          <w:rFonts w:ascii="Ubuntu Mono" w:eastAsia="Times New Roman" w:hAnsi="Ubuntu Mono" w:cs="Courier New"/>
+          <w:color w:val="B3CCFF"/>
+          <w:kern w:val="0"/>
+          <w:sz w:val="27"/>
+          <w:szCs w:val="27"/>
+          <w:lang w:val="en-US" w:eastAsia="ru-RU"/>
+          <w14:ligatures w14:val="none"/>
+        </w:rPr>
+        <w:t>Done</w:t>
+      </w:r>
+      <w:r>
+        <w:rPr>
+          <w:rFonts w:ascii="Ubuntu Mono" w:eastAsia="Times New Roman" w:hAnsi="Ubuntu Mono" w:cs="Courier New"/>
+          <w:color w:val="FFFFFF"/>
+          <w:kern w:val="0"/>
+          <w:sz w:val="27"/>
+          <w:szCs w:val="27"/>
+          <w:lang w:val="en-US" w:eastAsia="ru-RU"/>
+          <w14:ligatures w14:val="none"/>
+        </w:rPr>
+        <w:t xml:space="preserve"> installing documentation </w:t>
+      </w:r>
+      <w:r>
+        <w:rPr>
+          <w:rFonts w:ascii="Ubuntu Mono" w:eastAsia="Times New Roman" w:hAnsi="Ubuntu Mono" w:cs="Courier New"/>
+          <w:color w:val="B3CCFF"/>
+          <w:kern w:val="0"/>
+          <w:sz w:val="27"/>
+          <w:szCs w:val="27"/>
+          <w:lang w:val="en-US" w:eastAsia="ru-RU"/>
+          <w14:ligatures w14:val="none"/>
+        </w:rPr>
+        <w:t>for</w:t>
+      </w:r>
+      <w:r>
+        <w:rPr>
+          <w:rFonts w:ascii="Ubuntu Mono" w:eastAsia="Times New Roman" w:hAnsi="Ubuntu Mono" w:cs="Courier New"/>
+          <w:color w:val="FFFFFF"/>
+          <w:kern w:val="0"/>
+          <w:sz w:val="27"/>
+          <w:szCs w:val="27"/>
+          <w:lang w:val="en-US" w:eastAsia="ru-RU"/>
+          <w14:ligatures w14:val="none"/>
+        </w:rPr>
+        <w:t xml:space="preserve"> </w:t>
+      </w:r>
+      <w:proofErr w:type="spellStart"/>
+      <w:r>
+        <w:rPr>
+          <w:rFonts w:ascii="Ubuntu Mono" w:eastAsia="Times New Roman" w:hAnsi="Ubuntu Mono" w:cs="Courier New"/>
+          <w:color w:val="FFFFFF"/>
+          <w:kern w:val="0"/>
+          <w:sz w:val="27"/>
+          <w:szCs w:val="27"/>
+          <w:lang w:val="en-US" w:eastAsia="ru-RU"/>
+          <w14:ligatures w14:val="none"/>
+        </w:rPr>
+        <w:t>jekyll</w:t>
+      </w:r>
+      <w:proofErr w:type="spellEnd"/>
+      <w:r>
+        <w:rPr>
+          <w:rFonts w:ascii="Ubuntu Mono" w:eastAsia="Times New Roman" w:hAnsi="Ubuntu Mono" w:cs="Courier New"/>
+          <w:color w:val="939598"/>
+          <w:kern w:val="0"/>
+          <w:sz w:val="27"/>
+          <w:szCs w:val="27"/>
+          <w:lang w:val="en-US" w:eastAsia="ru-RU"/>
+          <w14:ligatures w14:val="none"/>
+        </w:rPr>
+        <w:br/>
+      </w:r>
+      <w:r>
+        <w:rPr>
+          <w:rFonts w:ascii="Ubuntu Mono" w:eastAsia="Times New Roman" w:hAnsi="Ubuntu Mono" w:cs="Courier New"/>
+          <w:color w:val="EA6C8B"/>
+          <w:kern w:val="0"/>
+          <w:sz w:val="27"/>
+          <w:szCs w:val="27"/>
+          <w:lang w:val="en-US" w:eastAsia="ru-RU"/>
+          <w14:ligatures w14:val="none"/>
+        </w:rPr>
+        <w:t>1</w:t>
+      </w:r>
+      <w:r>
+        <w:rPr>
+          <w:rFonts w:ascii="Ubuntu Mono" w:eastAsia="Times New Roman" w:hAnsi="Ubuntu Mono" w:cs="Courier New"/>
+          <w:color w:val="FFFFFF"/>
+          <w:kern w:val="0"/>
+          <w:sz w:val="27"/>
+          <w:szCs w:val="27"/>
+          <w:lang w:val="en-US" w:eastAsia="ru-RU"/>
+          <w14:ligatures w14:val="none"/>
+        </w:rPr>
+        <w:t xml:space="preserve"> gem installed </w:t>
+      </w:r>
+    </w:p>
+    <w:p>
+      <w:pPr>
+        <w:rPr>
+          <w:lang w:val="en-US"/>
+        </w:rPr>
+      </w:pPr>
+    </w:p>
+    <w:p>
+      <w:pPr>
+        <w:rPr>
+          <w:lang w:val="en-US"/>
+        </w:rPr>
+      </w:pPr>
+      <w:r>
+        <w:rPr>
+          <w:noProof/>
+          <w:lang w:val="en-US"/>
+        </w:rPr>
+        <w:drawing>
+          <wp:inline distT="0" distB="0" distL="0" distR="0" wp14:anchorId="6F7C606D" wp14:editId="68713B81">
+            <wp:extent cx="5935980" cy="2430780"/>
+            <wp:effectExtent l="0" t="0" r="7620" b="7620"/>
+            <wp:docPr id="836262170" name="Рисунок 3"/>
+            <wp:cNvGraphicFramePr>
+              <a:graphicFrameLocks xmlns:a="http://schemas.openxmlformats.org/drawingml/2006/main" noChangeAspect="1"/>
+            </wp:cNvGraphicFramePr>
+            <a:graphic xmlns:a="http://schemas.openxmlformats.org/drawingml/2006/main">
+              <a:graphicData uri="http://schemas.openxmlformats.org/drawingml/2006/picture">
+                <pic:pic xmlns:pic="http://schemas.openxmlformats.org/drawingml/2006/picture">
+                  <pic:nvPicPr>
+                    <pic:cNvPr id="0" name="Picture 3"/>
+                    <pic:cNvPicPr>
+                      <a:picLocks noChangeAspect="1" noChangeArrowheads="1"/>
+                    </pic:cNvPicPr>
+                  </pic:nvPicPr>
+                  <pic:blipFill>
+                    <a:blip r:embed="rId12">
+                      <a:extLst>
+                        <a:ext uri="{28A0092B-C50C-407E-A947-70E740481C1C}">
+                          <a14:useLocalDpi xmlns:a14="http://schemas.microsoft.com/office/drawing/2010/main" val="0"/>
+                        </a:ext>
+                      </a:extLst>
+                    </a:blip>
+                    <a:srcRect/>
+                    <a:stretch>
+                      <a:fillRect/>
+                    </a:stretch>
+                  </pic:blipFill>
+                  <pic:spPr bwMode="auto">
+                    <a:xfrm>
+                      <a:off x="0" y="0"/>
+                      <a:ext cx="5935980" cy="2430780"/>
+                    </a:xfrm>
+                    <a:prstGeom prst="rect">
+                      <a:avLst/>
+                    </a:prstGeom>
+                    <a:noFill/>
+                    <a:ln>
+                      <a:noFill/>
+                    </a:ln>
+                  </pic:spPr>
+                </pic:pic>
+              </a:graphicData>
+            </a:graphic>
+          </wp:inline>
+        </w:drawing>
+      </w:r>
+    </w:p>
+    <w:p>
+      <w:pPr>
+        <w:pBdr>
+          <w:bottom w:val="single" w:sz="12" w:space="1" w:color="auto"/>
+        </w:pBdr>
+        <w:rPr>
+          <w:lang w:val="en-US"/>
+        </w:rPr>
+      </w:pPr>
+    </w:p>
+    <w:p>
+      <w:pPr>
+        <w:spacing w:before="100" w:beforeAutospacing="1" w:after="100" w:afterAutospacing="1" w:line="240" w:lineRule="auto"/>
+        <w:outlineLvl w:val="2"/>
+        <w:rPr>
+          <w:rFonts w:ascii="Segoe UI" w:eastAsia="Times New Roman" w:hAnsi="Segoe UI" w:cs="Segoe UI"/>
+          <w:b/>
+          <w:bCs/>
+          <w:color w:val="10162F"/>
+          <w:kern w:val="0"/>
+          <w:sz w:val="27"/>
+          <w:szCs w:val="27"/>
+          <w:lang w:val="en-US" w:eastAsia="ru-RU"/>
+          <w14:ligatures w14:val="none"/>
+        </w:rPr>
+      </w:pPr>
+      <w:r>
+        <w:rPr>
+          <w:rFonts w:ascii="Segoe UI" w:eastAsia="Times New Roman" w:hAnsi="Segoe UI" w:cs="Segoe UI"/>
+          <w:b/>
+          <w:bCs/>
+          <w:color w:val="10162F"/>
+          <w:kern w:val="0"/>
+          <w:sz w:val="27"/>
+          <w:szCs w:val="27"/>
+          <w:lang w:val="en-US" w:eastAsia="ru-RU"/>
+          <w14:ligatures w14:val="none"/>
+        </w:rPr>
+        <w:t>Generate a Static Site</w:t>
+      </w:r>
+    </w:p>
+    <w:p>
+      <w:pPr>
+        <w:spacing w:after="100" w:afterAutospacing="1" w:line="240" w:lineRule="auto"/>
+        <w:rPr>
+          <w:rFonts w:ascii="Segoe UI" w:eastAsia="Times New Roman" w:hAnsi="Segoe UI" w:cs="Segoe UI"/>
+          <w:color w:val="10162F"/>
+          <w:kern w:val="0"/>
+          <w:sz w:val="27"/>
+          <w:szCs w:val="27"/>
+          <w:lang w:val="en-US" w:eastAsia="ru-RU"/>
+          <w14:ligatures w14:val="none"/>
+        </w:rPr>
+      </w:pPr>
+      <w:r>
+        <w:rPr>
+          <w:rFonts w:ascii="Segoe UI" w:eastAsia="Times New Roman" w:hAnsi="Segoe UI" w:cs="Segoe UI"/>
+          <w:color w:val="10162F"/>
+          <w:kern w:val="0"/>
+          <w:sz w:val="27"/>
+          <w:szCs w:val="27"/>
+          <w:lang w:val="en-US" w:eastAsia="ru-RU"/>
+          <w14:ligatures w14:val="none"/>
+        </w:rPr>
+        <w:t>Great! Now that Jekyll is installed, let’s generate your website.</w:t>
+      </w:r>
+    </w:p>
+    <w:p>
+      <w:pPr>
+        <w:spacing w:after="100" w:afterAutospacing="1" w:line="240" w:lineRule="auto"/>
+        <w:rPr>
+          <w:rFonts w:ascii="Segoe UI" w:eastAsia="Times New Roman" w:hAnsi="Segoe UI" w:cs="Segoe UI"/>
+          <w:color w:val="10162F"/>
+          <w:kern w:val="0"/>
+          <w:sz w:val="27"/>
+          <w:szCs w:val="27"/>
+          <w:lang w:val="en-US" w:eastAsia="ru-RU"/>
+          <w14:ligatures w14:val="none"/>
+        </w:rPr>
+      </w:pPr>
+      <w:r>
+        <w:rPr>
+          <w:rFonts w:ascii="Segoe UI" w:eastAsia="Times New Roman" w:hAnsi="Segoe UI" w:cs="Segoe UI"/>
+          <w:color w:val="10162F"/>
+          <w:kern w:val="0"/>
+          <w:sz w:val="27"/>
+          <w:szCs w:val="27"/>
+          <w:lang w:val="en-US" w:eastAsia="ru-RU"/>
+          <w14:ligatures w14:val="none"/>
+        </w:rPr>
+        <w:t>To do so, we’ll use Jekyll’s </w:t>
+      </w:r>
+      <w:r>
+        <w:rPr>
+          <w:rFonts w:ascii="Ubuntu Mono" w:eastAsia="Times New Roman" w:hAnsi="Ubuntu Mono" w:cs="Courier New"/>
+          <w:color w:val="15141F"/>
+          <w:kern w:val="0"/>
+          <w:shd w:val="clear" w:color="auto" w:fill="EAE9ED"/>
+          <w:lang w:val="en-US" w:eastAsia="ru-RU"/>
+          <w14:ligatures w14:val="none"/>
+        </w:rPr>
+        <w:t>new</w:t>
+      </w:r>
+      <w:r>
+        <w:rPr>
+          <w:rFonts w:ascii="Segoe UI" w:eastAsia="Times New Roman" w:hAnsi="Segoe UI" w:cs="Segoe UI"/>
+          <w:color w:val="10162F"/>
+          <w:kern w:val="0"/>
+          <w:sz w:val="27"/>
+          <w:szCs w:val="27"/>
+          <w:lang w:val="en-US" w:eastAsia="ru-RU"/>
+          <w14:ligatures w14:val="none"/>
+        </w:rPr>
+        <w:t> command and specify a directory name. The directory will contain all of your site’s default content that can be customized later.</w:t>
+      </w:r>
+    </w:p>
+    <w:p>
+      <w:pPr>
+        <w:spacing w:after="100" w:afterAutospacing="1" w:line="240" w:lineRule="auto"/>
+        <w:rPr>
+          <w:rFonts w:ascii="Segoe UI" w:eastAsia="Times New Roman" w:hAnsi="Segoe UI" w:cs="Segoe UI"/>
+          <w:color w:val="10162F"/>
+          <w:kern w:val="0"/>
+          <w:sz w:val="27"/>
+          <w:szCs w:val="27"/>
+          <w:lang w:val="en-US" w:eastAsia="ru-RU"/>
+          <w14:ligatures w14:val="none"/>
+        </w:rPr>
+      </w:pPr>
+      <w:r>
+        <w:rPr>
+          <w:rFonts w:ascii="Segoe UI" w:eastAsia="Times New Roman" w:hAnsi="Segoe UI" w:cs="Segoe UI"/>
+          <w:color w:val="10162F"/>
+          <w:kern w:val="0"/>
+          <w:sz w:val="27"/>
+          <w:szCs w:val="27"/>
+          <w:lang w:val="en-US" w:eastAsia="ru-RU"/>
+          <w14:ligatures w14:val="none"/>
+        </w:rPr>
+        <w:t>For example, to generate a website in a directory called </w:t>
+      </w:r>
+      <w:r>
+        <w:rPr>
+          <w:rFonts w:ascii="Ubuntu Mono" w:eastAsia="Times New Roman" w:hAnsi="Ubuntu Mono" w:cs="Courier New"/>
+          <w:color w:val="15141F"/>
+          <w:kern w:val="0"/>
+          <w:shd w:val="clear" w:color="auto" w:fill="EAE9ED"/>
+          <w:lang w:val="en-US" w:eastAsia="ru-RU"/>
+          <w14:ligatures w14:val="none"/>
+        </w:rPr>
+        <w:t>my-portfolio-site</w:t>
+      </w:r>
+      <w:r>
+        <w:rPr>
+          <w:rFonts w:ascii="Segoe UI" w:eastAsia="Times New Roman" w:hAnsi="Segoe UI" w:cs="Segoe UI"/>
+          <w:color w:val="10162F"/>
+          <w:kern w:val="0"/>
+          <w:sz w:val="27"/>
+          <w:szCs w:val="27"/>
+          <w:lang w:val="en-US" w:eastAsia="ru-RU"/>
+          <w14:ligatures w14:val="none"/>
+        </w:rPr>
+        <w:t>, we can type:</w:t>
+      </w:r>
+    </w:p>
+    <w:p>
+      <w:pPr>
+        <w:shd w:val="clear" w:color="auto" w:fill="211E2F"/>
+        <w:tabs>
+          <w:tab w:val="left" w:pos="916"/>
+          <w:tab w:val="left" w:pos="1832"/>
+          <w:tab w:val="left" w:pos="2748"/>
+          <w:tab w:val="left" w:pos="3664"/>
+          <w:tab w:val="left" w:pos="4580"/>
+          <w:tab w:val="left" w:pos="5496"/>
+          <w:tab w:val="left" w:pos="6412"/>
+          <w:tab w:val="left" w:pos="7328"/>
+          <w:tab w:val="left" w:pos="8244"/>
+          <w:tab w:val="left" w:pos="9160"/>
+          <w:tab w:val="left" w:pos="10076"/>
+          <w:tab w:val="left" w:pos="10992"/>
+          <w:tab w:val="left" w:pos="11908"/>
+          <w:tab w:val="left" w:pos="12824"/>
+          <w:tab w:val="left" w:pos="13740"/>
+          <w:tab w:val="left" w:pos="14656"/>
+        </w:tabs>
+        <w:spacing w:after="0" w:line="240" w:lineRule="auto"/>
+        <w:rPr>
+          <w:rFonts w:ascii="Ubuntu Mono" w:eastAsia="Times New Roman" w:hAnsi="Ubuntu Mono" w:cs="Courier New"/>
+          <w:color w:val="939598"/>
+          <w:kern w:val="0"/>
+          <w:sz w:val="27"/>
+          <w:szCs w:val="27"/>
+          <w:lang w:val="en-US" w:eastAsia="ru-RU"/>
+          <w14:ligatures w14:val="none"/>
+        </w:rPr>
+      </w:pPr>
+      <w:proofErr w:type="spellStart"/>
+      <w:r>
+        <w:rPr>
+          <w:rFonts w:ascii="Ubuntu Mono" w:eastAsia="Times New Roman" w:hAnsi="Ubuntu Mono" w:cs="Courier New"/>
+          <w:color w:val="FFFFFF"/>
+          <w:kern w:val="0"/>
+          <w:sz w:val="27"/>
+          <w:szCs w:val="27"/>
+          <w:lang w:val="en-US" w:eastAsia="ru-RU"/>
+          <w14:ligatures w14:val="none"/>
+        </w:rPr>
+        <w:t>jekyll</w:t>
+      </w:r>
+      <w:proofErr w:type="spellEnd"/>
+      <w:r>
+        <w:rPr>
+          <w:rFonts w:ascii="Ubuntu Mono" w:eastAsia="Times New Roman" w:hAnsi="Ubuntu Mono" w:cs="Courier New"/>
+          <w:color w:val="FFFFFF"/>
+          <w:kern w:val="0"/>
+          <w:sz w:val="27"/>
+          <w:szCs w:val="27"/>
+          <w:lang w:val="en-US" w:eastAsia="ru-RU"/>
+          <w14:ligatures w14:val="none"/>
+        </w:rPr>
+        <w:t xml:space="preserve"> new my-portfolio-site</w:t>
+      </w:r>
+      <w:r>
+        <w:rPr>
+          <w:rFonts w:ascii="Ubuntu Mono" w:eastAsia="Times New Roman" w:hAnsi="Ubuntu Mono" w:cs="Courier New"/>
+          <w:color w:val="939598"/>
+          <w:kern w:val="0"/>
+          <w:sz w:val="27"/>
+          <w:szCs w:val="27"/>
+          <w:lang w:val="en-US" w:eastAsia="ru-RU"/>
+          <w14:ligatures w14:val="none"/>
+        </w:rPr>
+        <w:br/>
+      </w:r>
+    </w:p>
+    <w:p>
+      <w:pPr>
+        <w:spacing w:after="100" w:afterAutospacing="1" w:line="240" w:lineRule="auto"/>
+        <w:rPr>
+          <w:rFonts w:ascii="Segoe UI" w:eastAsia="Times New Roman" w:hAnsi="Segoe UI" w:cs="Segoe UI"/>
+          <w:color w:val="10162F"/>
+          <w:kern w:val="0"/>
+          <w:sz w:val="27"/>
+          <w:szCs w:val="27"/>
+          <w:lang w:val="en-US" w:eastAsia="ru-RU"/>
+          <w14:ligatures w14:val="none"/>
+        </w:rPr>
+      </w:pPr>
+      <w:r>
+        <w:rPr>
+          <w:rFonts w:ascii="Segoe UI" w:eastAsia="Times New Roman" w:hAnsi="Segoe UI" w:cs="Segoe UI"/>
+          <w:color w:val="10162F"/>
+          <w:kern w:val="0"/>
+          <w:sz w:val="27"/>
+          <w:szCs w:val="27"/>
+          <w:lang w:val="en-US" w:eastAsia="ru-RU"/>
+          <w14:ligatures w14:val="none"/>
+        </w:rPr>
+        <w:t>The command will create a directory called </w:t>
+      </w:r>
+      <w:r>
+        <w:rPr>
+          <w:rFonts w:ascii="Ubuntu Mono" w:eastAsia="Times New Roman" w:hAnsi="Ubuntu Mono" w:cs="Courier New"/>
+          <w:color w:val="15141F"/>
+          <w:kern w:val="0"/>
+          <w:shd w:val="clear" w:color="auto" w:fill="EAE9ED"/>
+          <w:lang w:val="en-US" w:eastAsia="ru-RU"/>
+          <w14:ligatures w14:val="none"/>
+        </w:rPr>
+        <w:t>my-portfolio-site</w:t>
+      </w:r>
+      <w:r>
+        <w:rPr>
+          <w:rFonts w:ascii="Segoe UI" w:eastAsia="Times New Roman" w:hAnsi="Segoe UI" w:cs="Segoe UI"/>
+          <w:color w:val="10162F"/>
+          <w:kern w:val="0"/>
+          <w:sz w:val="27"/>
+          <w:szCs w:val="27"/>
+          <w:lang w:val="en-US" w:eastAsia="ru-RU"/>
+          <w14:ligatures w14:val="none"/>
+        </w:rPr>
+        <w:t> and fill it with Jekyll’s site content.</w:t>
+      </w:r>
+    </w:p>
+    <w:p>
+      <w:pPr>
+        <w:spacing w:after="0" w:line="240" w:lineRule="auto"/>
+        <w:rPr>
+          <w:rFonts w:ascii="Segoe UI" w:eastAsia="Times New Roman" w:hAnsi="Segoe UI" w:cs="Segoe UI"/>
+          <w:color w:val="10162F"/>
+          <w:kern w:val="0"/>
+          <w:sz w:val="27"/>
+          <w:szCs w:val="27"/>
+          <w:lang w:val="en-US" w:eastAsia="ru-RU"/>
+          <w14:ligatures w14:val="none"/>
+        </w:rPr>
+      </w:pPr>
+      <w:r>
+        <w:rPr>
+          <w:rFonts w:ascii="Segoe UI" w:eastAsia="Times New Roman" w:hAnsi="Segoe UI" w:cs="Segoe UI"/>
+          <w:b/>
+          <w:bCs/>
+          <w:color w:val="10162F"/>
+          <w:kern w:val="0"/>
+          <w:sz w:val="27"/>
+          <w:szCs w:val="27"/>
+          <w:lang w:val="en-US" w:eastAsia="ru-RU"/>
+          <w14:ligatures w14:val="none"/>
+        </w:rPr>
+        <w:lastRenderedPageBreak/>
+        <w:t>Note:</w:t>
+      </w:r>
+      <w:r>
+        <w:rPr>
+          <w:rFonts w:ascii="Segoe UI" w:eastAsia="Times New Roman" w:hAnsi="Segoe UI" w:cs="Segoe UI"/>
+          <w:color w:val="10162F"/>
+          <w:kern w:val="0"/>
+          <w:sz w:val="27"/>
+          <w:szCs w:val="27"/>
+          <w:lang w:val="en-US" w:eastAsia="ru-RU"/>
+          <w14:ligatures w14:val="none"/>
+        </w:rPr>
+        <w:t> We’ll use the directory name </w:t>
+      </w:r>
+      <w:r>
+        <w:rPr>
+          <w:rFonts w:ascii="Ubuntu Mono" w:eastAsia="Times New Roman" w:hAnsi="Ubuntu Mono" w:cs="Courier New"/>
+          <w:color w:val="15141F"/>
+          <w:kern w:val="0"/>
+          <w:shd w:val="clear" w:color="auto" w:fill="EAE9ED"/>
+          <w:lang w:val="en-US" w:eastAsia="ru-RU"/>
+          <w14:ligatures w14:val="none"/>
+        </w:rPr>
+        <w:t>my-portfolio-site</w:t>
+      </w:r>
+      <w:r>
+        <w:rPr>
+          <w:rFonts w:ascii="Segoe UI" w:eastAsia="Times New Roman" w:hAnsi="Segoe UI" w:cs="Segoe UI"/>
+          <w:color w:val="10162F"/>
+          <w:kern w:val="0"/>
+          <w:sz w:val="27"/>
+          <w:szCs w:val="27"/>
+          <w:lang w:val="en-US" w:eastAsia="ru-RU"/>
+          <w14:ligatures w14:val="none"/>
+        </w:rPr>
+        <w:t> in examples throughout the course. Don’t worry about the details of the directory structure just yet, we’ll give an overview in the upcoming exercises.</w:t>
+      </w:r>
+    </w:p>
+    <w:p>
+      <w:pPr>
+        <w:shd w:val="clear" w:color="auto" w:fill="FFFFFF"/>
+        <w:spacing w:before="100" w:beforeAutospacing="1" w:after="100" w:afterAutospacing="1" w:line="240" w:lineRule="auto"/>
+        <w:outlineLvl w:val="2"/>
+        <w:rPr>
+          <w:rFonts w:ascii="Segoe UI" w:eastAsia="Times New Roman" w:hAnsi="Segoe UI" w:cs="Segoe UI"/>
+          <w:b/>
+          <w:bCs/>
+          <w:color w:val="10162F"/>
+          <w:kern w:val="0"/>
+          <w:sz w:val="27"/>
+          <w:szCs w:val="27"/>
+          <w:lang w:val="en-US" w:eastAsia="ru-RU"/>
+          <w14:ligatures w14:val="none"/>
+        </w:rPr>
+      </w:pPr>
+      <w:r>
+        <w:rPr>
+          <w:rFonts w:ascii="Segoe UI" w:eastAsia="Times New Roman" w:hAnsi="Segoe UI" w:cs="Segoe UI"/>
+          <w:b/>
+          <w:bCs/>
+          <w:color w:val="10162F"/>
+          <w:kern w:val="0"/>
+          <w:sz w:val="27"/>
+          <w:szCs w:val="27"/>
+          <w:lang w:val="en-US" w:eastAsia="ru-RU"/>
+          <w14:ligatures w14:val="none"/>
+        </w:rPr>
+        <w:t>Instructions</w:t>
+      </w:r>
+    </w:p>
+    <w:p>
+      <w:pPr>
+        <w:spacing w:after="0" w:line="240" w:lineRule="auto"/>
+        <w:rPr>
+          <w:rFonts w:ascii="Segoe UI" w:eastAsia="Times New Roman" w:hAnsi="Segoe UI" w:cs="Segoe UI"/>
+          <w:color w:val="10162F"/>
+          <w:kern w:val="0"/>
+          <w:sz w:val="2"/>
+          <w:szCs w:val="2"/>
+          <w:lang w:val="en-US" w:eastAsia="ru-RU"/>
+          <w14:ligatures w14:val="none"/>
+        </w:rPr>
+      </w:pPr>
+      <w:r>
+        <w:rPr>
+          <w:rFonts w:ascii="Segoe UI" w:eastAsia="Times New Roman" w:hAnsi="Segoe UI" w:cs="Segoe UI"/>
+          <w:color w:val="10162F"/>
+          <w:kern w:val="0"/>
+          <w:sz w:val="2"/>
+          <w:szCs w:val="2"/>
+          <w:lang w:val="en-US" w:eastAsia="ru-RU"/>
+          <w14:ligatures w14:val="none"/>
+        </w:rPr>
+        <w:t>Checkpoint 1 Passed</w:t>
+      </w:r>
+    </w:p>
+    <w:p>
+      <w:pPr>
+        <w:spacing w:after="0" w:line="240" w:lineRule="auto"/>
+        <w:jc w:val="right"/>
+        <w:rPr>
+          <w:rFonts w:ascii="Segoe UI" w:eastAsia="Times New Roman" w:hAnsi="Segoe UI" w:cs="Segoe UI"/>
+          <w:b/>
+          <w:bCs/>
+          <w:color w:val="10162F"/>
+          <w:kern w:val="0"/>
+          <w:sz w:val="27"/>
+          <w:szCs w:val="27"/>
+          <w:lang w:val="en-US" w:eastAsia="ru-RU"/>
+          <w14:ligatures w14:val="none"/>
+        </w:rPr>
+      </w:pPr>
+      <w:r>
+        <w:rPr>
+          <w:rFonts w:ascii="Segoe UI" w:eastAsia="Times New Roman" w:hAnsi="Segoe UI" w:cs="Segoe UI"/>
+          <w:b/>
+          <w:bCs/>
+          <w:color w:val="10162F"/>
+          <w:kern w:val="0"/>
+          <w:sz w:val="27"/>
+          <w:szCs w:val="27"/>
+          <w:lang w:val="en-US" w:eastAsia="ru-RU"/>
+          <w14:ligatures w14:val="none"/>
+        </w:rPr>
+        <w:t>1.</w:t>
+      </w:r>
+    </w:p>
+    <w:p>
+      <w:pPr>
+        <w:spacing w:after="0" w:line="240" w:lineRule="auto"/>
+        <w:rPr>
+          <w:rFonts w:ascii="Segoe UI" w:eastAsia="Times New Roman" w:hAnsi="Segoe UI" w:cs="Segoe UI"/>
+          <w:color w:val="10162F"/>
+          <w:kern w:val="0"/>
+          <w:sz w:val="27"/>
+          <w:szCs w:val="27"/>
+          <w:lang w:val="en-US" w:eastAsia="ru-RU"/>
+          <w14:ligatures w14:val="none"/>
+        </w:rPr>
+      </w:pPr>
+      <w:r>
+        <w:rPr>
+          <w:rFonts w:ascii="Segoe UI" w:eastAsia="Times New Roman" w:hAnsi="Segoe UI" w:cs="Segoe UI"/>
+          <w:color w:val="10162F"/>
+          <w:kern w:val="0"/>
+          <w:sz w:val="27"/>
+          <w:szCs w:val="27"/>
+          <w:lang w:val="en-US" w:eastAsia="ru-RU"/>
+          <w14:ligatures w14:val="none"/>
+        </w:rPr>
+        <w:t>In the terminal, use Jekyll’s </w:t>
+      </w:r>
+      <w:r>
+        <w:rPr>
+          <w:rFonts w:ascii="Ubuntu Mono" w:eastAsia="Times New Roman" w:hAnsi="Ubuntu Mono" w:cs="Courier New"/>
+          <w:color w:val="15141F"/>
+          <w:kern w:val="0"/>
+          <w:shd w:val="clear" w:color="auto" w:fill="EAE9ED"/>
+          <w:lang w:val="en-US" w:eastAsia="ru-RU"/>
+          <w14:ligatures w14:val="none"/>
+        </w:rPr>
+        <w:t>new</w:t>
+      </w:r>
+      <w:r>
+        <w:rPr>
+          <w:rFonts w:ascii="Segoe UI" w:eastAsia="Times New Roman" w:hAnsi="Segoe UI" w:cs="Segoe UI"/>
+          <w:color w:val="10162F"/>
+          <w:kern w:val="0"/>
+          <w:sz w:val="27"/>
+          <w:szCs w:val="27"/>
+          <w:lang w:val="en-US" w:eastAsia="ru-RU"/>
+          <w14:ligatures w14:val="none"/>
+        </w:rPr>
+        <w:t> command to generate your static website with a directory named </w:t>
+      </w:r>
+      <w:r>
+        <w:rPr>
+          <w:rFonts w:ascii="Ubuntu Mono" w:eastAsia="Times New Roman" w:hAnsi="Ubuntu Mono" w:cs="Courier New"/>
+          <w:color w:val="15141F"/>
+          <w:kern w:val="0"/>
+          <w:shd w:val="clear" w:color="auto" w:fill="EAE9ED"/>
+          <w:lang w:val="en-US" w:eastAsia="ru-RU"/>
+          <w14:ligatures w14:val="none"/>
+        </w:rPr>
+        <w:t>personal-website</w:t>
+      </w:r>
+      <w:r>
+        <w:rPr>
+          <w:rFonts w:ascii="Segoe UI" w:eastAsia="Times New Roman" w:hAnsi="Segoe UI" w:cs="Segoe UI"/>
+          <w:color w:val="10162F"/>
+          <w:kern w:val="0"/>
+          <w:sz w:val="27"/>
+          <w:szCs w:val="27"/>
+          <w:lang w:val="en-US" w:eastAsia="ru-RU"/>
+          <w14:ligatures w14:val="none"/>
+        </w:rPr>
+        <w:t>.</w:t>
+      </w:r>
+    </w:p>
+    <w:p>
+      <w:pPr>
+        <w:spacing w:after="0" w:line="240" w:lineRule="auto"/>
+        <w:rPr>
+          <w:rFonts w:ascii="Segoe UI" w:eastAsia="Times New Roman" w:hAnsi="Segoe UI" w:cs="Segoe UI"/>
+          <w:color w:val="10162F"/>
+          <w:kern w:val="0"/>
+          <w:sz w:val="2"/>
+          <w:szCs w:val="2"/>
+          <w:lang w:val="en-US" w:eastAsia="ru-RU"/>
+          <w14:ligatures w14:val="none"/>
+        </w:rPr>
+      </w:pPr>
+      <w:r>
+        <w:rPr>
+          <w:rFonts w:ascii="Segoe UI" w:eastAsia="Times New Roman" w:hAnsi="Segoe UI" w:cs="Segoe UI"/>
+          <w:color w:val="10162F"/>
+          <w:kern w:val="0"/>
+          <w:sz w:val="2"/>
+          <w:szCs w:val="2"/>
+          <w:lang w:val="en-US" w:eastAsia="ru-RU"/>
+          <w14:ligatures w14:val="none"/>
+        </w:rPr>
+        <w:t>Checkpoint 2 Passed</w:t>
+      </w:r>
+    </w:p>
+    <w:p>
+      <w:pPr>
+        <w:spacing w:after="0" w:line="240" w:lineRule="auto"/>
+        <w:jc w:val="right"/>
+        <w:rPr>
+          <w:rFonts w:ascii="Segoe UI" w:eastAsia="Times New Roman" w:hAnsi="Segoe UI" w:cs="Segoe UI"/>
+          <w:b/>
+          <w:bCs/>
+          <w:color w:val="10162F"/>
+          <w:kern w:val="0"/>
+          <w:sz w:val="27"/>
+          <w:szCs w:val="27"/>
+          <w:lang w:val="en-US" w:eastAsia="ru-RU"/>
+          <w14:ligatures w14:val="none"/>
+        </w:rPr>
+      </w:pPr>
+      <w:r>
+        <w:rPr>
+          <w:rFonts w:ascii="Segoe UI" w:eastAsia="Times New Roman" w:hAnsi="Segoe UI" w:cs="Segoe UI"/>
+          <w:b/>
+          <w:bCs/>
+          <w:color w:val="10162F"/>
+          <w:kern w:val="0"/>
+          <w:sz w:val="27"/>
+          <w:szCs w:val="27"/>
+          <w:lang w:val="en-US" w:eastAsia="ru-RU"/>
+          <w14:ligatures w14:val="none"/>
+        </w:rPr>
+        <w:t>2.</w:t>
+      </w:r>
+    </w:p>
+    <w:p>
+      <w:pPr>
+        <w:spacing w:after="100" w:afterAutospacing="1" w:line="240" w:lineRule="auto"/>
+        <w:rPr>
+          <w:rFonts w:ascii="Segoe UI" w:eastAsia="Times New Roman" w:hAnsi="Segoe UI" w:cs="Segoe UI"/>
+          <w:color w:val="10162F"/>
+          <w:kern w:val="0"/>
+          <w:sz w:val="27"/>
+          <w:szCs w:val="27"/>
+          <w:lang w:val="en-US" w:eastAsia="ru-RU"/>
+          <w14:ligatures w14:val="none"/>
+        </w:rPr>
+      </w:pPr>
+      <w:r>
+        <w:rPr>
+          <w:rFonts w:ascii="Segoe UI" w:eastAsia="Times New Roman" w:hAnsi="Segoe UI" w:cs="Segoe UI"/>
+          <w:color w:val="10162F"/>
+          <w:kern w:val="0"/>
+          <w:sz w:val="27"/>
+          <w:szCs w:val="27"/>
+          <w:lang w:val="en-US" w:eastAsia="ru-RU"/>
+          <w14:ligatures w14:val="none"/>
+        </w:rPr>
+        <w:t>Use the </w:t>
+      </w:r>
+      <w:r>
+        <w:rPr>
+          <w:rFonts w:ascii="Ubuntu Mono" w:eastAsia="Times New Roman" w:hAnsi="Ubuntu Mono" w:cs="Courier New"/>
+          <w:color w:val="15141F"/>
+          <w:kern w:val="0"/>
+          <w:shd w:val="clear" w:color="auto" w:fill="EAE9ED"/>
+          <w:lang w:val="en-US" w:eastAsia="ru-RU"/>
+          <w14:ligatures w14:val="none"/>
+        </w:rPr>
+        <w:t>ls</w:t>
+      </w:r>
+      <w:r>
+        <w:rPr>
+          <w:rFonts w:ascii="Segoe UI" w:eastAsia="Times New Roman" w:hAnsi="Segoe UI" w:cs="Segoe UI"/>
+          <w:color w:val="10162F"/>
+          <w:kern w:val="0"/>
+          <w:sz w:val="27"/>
+          <w:szCs w:val="27"/>
+          <w:lang w:val="en-US" w:eastAsia="ru-RU"/>
+          <w14:ligatures w14:val="none"/>
+        </w:rPr>
+        <w:t> command to verify that the directory was successfully generated.</w:t>
+      </w:r>
+    </w:p>
+    <w:p>
+      <w:pPr>
+        <w:spacing w:after="0" w:line="240" w:lineRule="auto"/>
+        <w:rPr>
+          <w:rFonts w:ascii="Segoe UI" w:eastAsia="Times New Roman" w:hAnsi="Segoe UI" w:cs="Segoe UI"/>
+          <w:color w:val="10162F"/>
+          <w:kern w:val="0"/>
+          <w:sz w:val="27"/>
+          <w:szCs w:val="27"/>
+          <w:lang w:val="en-US" w:eastAsia="ru-RU"/>
+          <w14:ligatures w14:val="none"/>
+        </w:rPr>
+      </w:pPr>
+      <w:r>
+        <w:rPr>
+          <w:rFonts w:ascii="Segoe UI" w:eastAsia="Times New Roman" w:hAnsi="Segoe UI" w:cs="Segoe UI"/>
+          <w:b/>
+          <w:bCs/>
+          <w:color w:val="10162F"/>
+          <w:kern w:val="0"/>
+          <w:sz w:val="27"/>
+          <w:szCs w:val="27"/>
+          <w:lang w:val="en-US" w:eastAsia="ru-RU"/>
+          <w14:ligatures w14:val="none"/>
+        </w:rPr>
+        <w:t>Note:</w:t>
+      </w:r>
+      <w:r>
+        <w:rPr>
+          <w:rFonts w:ascii="Segoe UI" w:eastAsia="Times New Roman" w:hAnsi="Segoe UI" w:cs="Segoe UI"/>
+          <w:color w:val="10162F"/>
+          <w:kern w:val="0"/>
+          <w:sz w:val="27"/>
+          <w:szCs w:val="27"/>
+          <w:lang w:val="en-US" w:eastAsia="ru-RU"/>
+          <w14:ligatures w14:val="none"/>
+        </w:rPr>
+        <w:t> The first character of the </w:t>
+      </w:r>
+      <w:r>
+        <w:rPr>
+          <w:rFonts w:ascii="Ubuntu Mono" w:eastAsia="Times New Roman" w:hAnsi="Ubuntu Mono" w:cs="Courier New"/>
+          <w:color w:val="15141F"/>
+          <w:kern w:val="0"/>
+          <w:shd w:val="clear" w:color="auto" w:fill="EAE9ED"/>
+          <w:lang w:val="en-US" w:eastAsia="ru-RU"/>
+          <w14:ligatures w14:val="none"/>
+        </w:rPr>
+        <w:t>ls</w:t>
+      </w:r>
+      <w:r>
+        <w:rPr>
+          <w:rFonts w:ascii="Segoe UI" w:eastAsia="Times New Roman" w:hAnsi="Segoe UI" w:cs="Segoe UI"/>
+          <w:color w:val="10162F"/>
+          <w:kern w:val="0"/>
+          <w:sz w:val="27"/>
+          <w:szCs w:val="27"/>
+          <w:lang w:val="en-US" w:eastAsia="ru-RU"/>
+          <w14:ligatures w14:val="none"/>
+        </w:rPr>
+        <w:t> command is a lowercase L, </w:t>
+      </w:r>
+      <w:r>
+        <w:rPr>
+          <w:rFonts w:ascii="Segoe UI" w:eastAsia="Times New Roman" w:hAnsi="Segoe UI" w:cs="Segoe UI"/>
+          <w:i/>
+          <w:iCs/>
+          <w:color w:val="10162F"/>
+          <w:kern w:val="0"/>
+          <w:sz w:val="27"/>
+          <w:szCs w:val="27"/>
+          <w:lang w:val="en-US" w:eastAsia="ru-RU"/>
+          <w14:ligatures w14:val="none"/>
+        </w:rPr>
+        <w:t>not</w:t>
+      </w:r>
+      <w:r>
+        <w:rPr>
+          <w:rFonts w:ascii="Segoe UI" w:eastAsia="Times New Roman" w:hAnsi="Segoe UI" w:cs="Segoe UI"/>
+          <w:color w:val="10162F"/>
+          <w:kern w:val="0"/>
+          <w:sz w:val="27"/>
+          <w:szCs w:val="27"/>
+          <w:lang w:val="en-US" w:eastAsia="ru-RU"/>
+          <w14:ligatures w14:val="none"/>
+        </w:rPr>
+        <w:t> the number 1.</w:t>
       </w:r>
     </w:p>
     <w:p>
@@ -1912,6 +3443,104 @@
       <w:bCs/>
     </w:rPr>
   </w:style>
+  <w:style w:type="paragraph" w:customStyle="1" w:styleId="stylescheckpointnumberzdlwv">
+    <w:name w:val="styles_checkpointnumber__zdlwv"/>
+    <w:basedOn w:val="a"/>
+    <w:rsid w:val="009E52CC"/>
+    <w:pPr>
+      <w:spacing w:before="100" w:beforeAutospacing="1" w:after="100" w:afterAutospacing="1" w:line="240" w:lineRule="auto"/>
+    </w:pPr>
+    <w:rPr>
+      <w:rFonts w:ascii="Times New Roman" w:eastAsia="Times New Roman" w:hAnsi="Times New Roman" w:cs="Times New Roman"/>
+      <w:kern w:val="0"/>
+      <w:sz w:val="24"/>
+      <w:szCs w:val="24"/>
+      <w:lang w:eastAsia="ru-RU"/>
+      <w14:ligatures w14:val="none"/>
+    </w:rPr>
+  </w:style>
+  <w:style w:type="paragraph" w:styleId="HTML">
+    <w:name w:val="HTML Preformatted"/>
+    <w:basedOn w:val="a"/>
+    <w:link w:val="HTML0"/>
+    <w:uiPriority w:val="99"/>
+    <w:semiHidden/>
+    <w:unhideWhenUsed/>
+    <w:rsid w:val="009E52CC"/>
+    <w:pPr>
+      <w:tabs>
+        <w:tab w:val="left" w:pos="916"/>
+        <w:tab w:val="left" w:pos="1832"/>
+        <w:tab w:val="left" w:pos="2748"/>
+        <w:tab w:val="left" w:pos="3664"/>
+        <w:tab w:val="left" w:pos="4580"/>
+        <w:tab w:val="left" w:pos="5496"/>
+        <w:tab w:val="left" w:pos="6412"/>
+        <w:tab w:val="left" w:pos="7328"/>
+        <w:tab w:val="left" w:pos="8244"/>
+        <w:tab w:val="left" w:pos="9160"/>
+        <w:tab w:val="left" w:pos="10076"/>
+        <w:tab w:val="left" w:pos="10992"/>
+        <w:tab w:val="left" w:pos="11908"/>
+        <w:tab w:val="left" w:pos="12824"/>
+        <w:tab w:val="left" w:pos="13740"/>
+        <w:tab w:val="left" w:pos="14656"/>
+      </w:tabs>
+      <w:spacing w:after="0" w:line="240" w:lineRule="auto"/>
+    </w:pPr>
+    <w:rPr>
+      <w:rFonts w:ascii="Courier New" w:eastAsia="Times New Roman" w:hAnsi="Courier New" w:cs="Courier New"/>
+      <w:kern w:val="0"/>
+      <w:sz w:val="20"/>
+      <w:szCs w:val="20"/>
+      <w:lang w:eastAsia="ru-RU"/>
+      <w14:ligatures w14:val="none"/>
+    </w:rPr>
+  </w:style>
+  <w:style w:type="character" w:customStyle="1" w:styleId="HTML0">
+    <w:name w:val="Стандартный HTML Знак"/>
+    <w:basedOn w:val="a0"/>
+    <w:link w:val="HTML"/>
+    <w:uiPriority w:val="99"/>
+    <w:semiHidden/>
+    <w:rsid w:val="009E52CC"/>
+    <w:rPr>
+      <w:rFonts w:ascii="Courier New" w:eastAsia="Times New Roman" w:hAnsi="Courier New" w:cs="Courier New"/>
+      <w:kern w:val="0"/>
+      <w:sz w:val="20"/>
+      <w:szCs w:val="20"/>
+      <w:lang w:eastAsia="ru-RU"/>
+      <w14:ligatures w14:val="none"/>
+    </w:rPr>
+  </w:style>
+  <w:style w:type="character" w:customStyle="1" w:styleId="mtk1">
+    <w:name w:val="mtk1"/>
+    <w:basedOn w:val="a0"/>
+    <w:rsid w:val="009E52CC"/>
+  </w:style>
+  <w:style w:type="character" w:customStyle="1" w:styleId="mtk4">
+    <w:name w:val="mtk4"/>
+    <w:basedOn w:val="a0"/>
+    <w:rsid w:val="009E52CC"/>
+  </w:style>
+  <w:style w:type="character" w:customStyle="1" w:styleId="mtk12">
+    <w:name w:val="mtk12"/>
+    <w:basedOn w:val="a0"/>
+    <w:rsid w:val="009E52CC"/>
+  </w:style>
+  <w:style w:type="character" w:styleId="HTML1">
+    <w:name w:val="HTML Code"/>
+    <w:basedOn w:val="a0"/>
+    <w:uiPriority w:val="99"/>
+    <w:semiHidden/>
+    <w:unhideWhenUsed/>
+    <w:rsid w:val="00AD699C"/>
+    <w:rPr>
+      <w:rFonts w:ascii="Courier New" w:eastAsia="Times New Roman" w:hAnsi="Courier New" w:cs="Courier New"/>
+      <w:sz w:val="20"/>
+      <w:szCs w:val="20"/>
+    </w:rPr>
+  </w:style>
 </w:styles>
 </file>
 

</xml_diff>

<commit_message>
#create-a-static-website-using-jekyll - preview your site locally
</commit_message>
<xml_diff>
--- a/CREATE A WEBSITE/CREATE A STATIC WEBSITE USING JEKYLL.docx
+++ b/CREATE A WEBSITE/CREATE A STATIC WEBSITE USING JEKYLL.docx
@@ -2760,6 +2760,801 @@
           <w14:ligatures w14:val="none"/>
         </w:rPr>
         <w:t> the number 1.</w:t>
+      </w:r>
+    </w:p>
+    <w:p>
+      <w:pPr>
+        <w:pBdr>
+          <w:bottom w:val="single" w:sz="12" w:space="1" w:color="auto"/>
+        </w:pBdr>
+        <w:rPr>
+          <w:lang w:val="en-US"/>
+        </w:rPr>
+      </w:pPr>
+    </w:p>
+    <w:p>
+      <w:pPr>
+        <w:pStyle w:val="3"/>
+        <w:rPr>
+          <w:rFonts w:ascii="Segoe UI" w:hAnsi="Segoe UI" w:cs="Segoe UI"/>
+          <w:color w:val="10162F"/>
+          <w:lang w:val="en-US"/>
+        </w:rPr>
+      </w:pPr>
+      <w:r>
+        <w:rPr>
+          <w:rFonts w:ascii="Segoe UI" w:hAnsi="Segoe UI" w:cs="Segoe UI"/>
+          <w:color w:val="10162F"/>
+          <w:lang w:val="en-US"/>
+        </w:rPr>
+        <w:t>Preview Your Site Locally</w:t>
+      </w:r>
+    </w:p>
+    <w:p>
+      <w:pPr>
+        <w:pStyle w:val="stylesptnq46"/>
+        <w:spacing w:before="0" w:beforeAutospacing="0"/>
+        <w:rPr>
+          <w:rFonts w:ascii="Segoe UI" w:hAnsi="Segoe UI" w:cs="Segoe UI"/>
+          <w:color w:val="10162F"/>
+          <w:sz w:val="27"/>
+          <w:szCs w:val="27"/>
+          <w:lang w:val="en-US"/>
+        </w:rPr>
+      </w:pPr>
+      <w:r>
+        <w:rPr>
+          <w:rFonts w:ascii="Segoe UI" w:hAnsi="Segoe UI" w:cs="Segoe UI"/>
+          <w:color w:val="10162F"/>
+          <w:sz w:val="27"/>
+          <w:szCs w:val="27"/>
+          <w:lang w:val="en-US"/>
+        </w:rPr>
+        <w:t>Want to see what your site currently looks like? You can use Jekyll to view your site </w:t>
+      </w:r>
+      <w:r>
+        <w:rPr>
+          <w:rStyle w:val="a4"/>
+          <w:rFonts w:ascii="Segoe UI" w:hAnsi="Segoe UI" w:cs="Segoe UI"/>
+          <w:color w:val="10162F"/>
+          <w:sz w:val="27"/>
+          <w:szCs w:val="27"/>
+          <w:lang w:val="en-US"/>
+        </w:rPr>
+        <w:t>locally</w:t>
+      </w:r>
+      <w:r>
+        <w:rPr>
+          <w:rFonts w:ascii="Segoe UI" w:hAnsi="Segoe UI" w:cs="Segoe UI"/>
+          <w:color w:val="10162F"/>
+          <w:sz w:val="27"/>
+          <w:szCs w:val="27"/>
+          <w:lang w:val="en-US"/>
+        </w:rPr>
+        <w:t>.</w:t>
+      </w:r>
+    </w:p>
+    <w:p>
+      <w:pPr>
+        <w:pStyle w:val="stylesptnq46"/>
+        <w:spacing w:before="0" w:beforeAutospacing="0"/>
+        <w:rPr>
+          <w:rFonts w:ascii="Segoe UI" w:hAnsi="Segoe UI" w:cs="Segoe UI"/>
+          <w:color w:val="10162F"/>
+          <w:sz w:val="27"/>
+          <w:szCs w:val="27"/>
+          <w:lang w:val="en-US"/>
+        </w:rPr>
+      </w:pPr>
+      <w:r>
+        <w:rPr>
+          <w:rFonts w:ascii="Segoe UI" w:hAnsi="Segoe UI" w:cs="Segoe UI"/>
+          <w:color w:val="10162F"/>
+          <w:sz w:val="27"/>
+          <w:szCs w:val="27"/>
+          <w:lang w:val="en-US"/>
+        </w:rPr>
+        <w:t>On the web, a </w:t>
+      </w:r>
+      <w:hyperlink r:id="rId13" w:tgtFrame="_blank" w:history="1">
+        <w:r>
+          <w:rPr>
+            <w:rStyle w:val="a3"/>
+            <w:rFonts w:ascii="Segoe UI" w:hAnsi="Segoe UI" w:cs="Segoe UI"/>
+            <w:sz w:val="27"/>
+            <w:szCs w:val="27"/>
+            <w:bdr w:val="none" w:sz="0" w:space="0" w:color="auto" w:frame="1"/>
+            <w:lang w:val="en-US"/>
+          </w:rPr>
+          <w:t>server</w:t>
+        </w:r>
+      </w:hyperlink>
+      <w:r>
+        <w:rPr>
+          <w:rFonts w:ascii="Segoe UI" w:hAnsi="Segoe UI" w:cs="Segoe UI"/>
+          <w:color w:val="10162F"/>
+          <w:sz w:val="27"/>
+          <w:szCs w:val="27"/>
+          <w:lang w:val="en-US"/>
+        </w:rPr>
+        <w:t> hosts your site’s files and makes your website available for everyone to see.</w:t>
+      </w:r>
+    </w:p>
+    <w:p>
+      <w:pPr>
+        <w:pStyle w:val="stylesptnq46"/>
+        <w:spacing w:before="0" w:beforeAutospacing="0"/>
+        <w:rPr>
+          <w:rFonts w:ascii="Segoe UI" w:hAnsi="Segoe UI" w:cs="Segoe UI"/>
+          <w:color w:val="10162F"/>
+          <w:sz w:val="27"/>
+          <w:szCs w:val="27"/>
+          <w:lang w:val="en-US"/>
+        </w:rPr>
+      </w:pPr>
+      <w:r>
+        <w:rPr>
+          <w:rFonts w:ascii="Segoe UI" w:hAnsi="Segoe UI" w:cs="Segoe UI"/>
+          <w:color w:val="10162F"/>
+          <w:sz w:val="27"/>
+          <w:szCs w:val="27"/>
+          <w:lang w:val="en-US"/>
+        </w:rPr>
+        <w:t>However, viewing a website locally means that you’re viewing the site on your </w:t>
+      </w:r>
+      <w:r>
+        <w:rPr>
+          <w:rStyle w:val="a4"/>
+          <w:rFonts w:ascii="Segoe UI" w:hAnsi="Segoe UI" w:cs="Segoe UI"/>
+          <w:color w:val="10162F"/>
+          <w:sz w:val="27"/>
+          <w:szCs w:val="27"/>
+          <w:lang w:val="en-US"/>
+        </w:rPr>
+        <w:t>own</w:t>
+      </w:r>
+      <w:r>
+        <w:rPr>
+          <w:rFonts w:ascii="Segoe UI" w:hAnsi="Segoe UI" w:cs="Segoe UI"/>
+          <w:color w:val="10162F"/>
+          <w:sz w:val="27"/>
+          <w:szCs w:val="27"/>
+          <w:lang w:val="en-US"/>
+        </w:rPr>
+        <w:t> computer (hence the term “locally” or “local”). The site is not, however, available on the public Internet. Instead, your computer is acting as the server that hosts your site.</w:t>
+      </w:r>
+    </w:p>
+    <w:p>
+      <w:pPr>
+        <w:pStyle w:val="stylesptnq46"/>
+        <w:spacing w:before="0" w:beforeAutospacing="0"/>
+        <w:rPr>
+          <w:rFonts w:ascii="Segoe UI" w:hAnsi="Segoe UI" w:cs="Segoe UI"/>
+          <w:color w:val="10162F"/>
+          <w:sz w:val="27"/>
+          <w:szCs w:val="27"/>
+          <w:lang w:val="en-US"/>
+        </w:rPr>
+      </w:pPr>
+      <w:r>
+        <w:rPr>
+          <w:rFonts w:ascii="Segoe UI" w:hAnsi="Segoe UI" w:cs="Segoe UI"/>
+          <w:color w:val="10162F"/>
+          <w:sz w:val="27"/>
+          <w:szCs w:val="27"/>
+          <w:lang w:val="en-US"/>
+        </w:rPr>
+        <w:t>You can view your site locally by using Jekyll’s </w:t>
+      </w:r>
+      <w:r>
+        <w:rPr>
+          <w:rStyle w:val="HTML1"/>
+          <w:rFonts w:ascii="Ubuntu Mono" w:hAnsi="Ubuntu Mono"/>
+          <w:color w:val="15141F"/>
+          <w:sz w:val="22"/>
+          <w:szCs w:val="22"/>
+          <w:shd w:val="clear" w:color="auto" w:fill="EAE9ED"/>
+          <w:lang w:val="en-US"/>
+        </w:rPr>
+        <w:t>serve</w:t>
+      </w:r>
+      <w:r>
+        <w:rPr>
+          <w:rFonts w:ascii="Segoe UI" w:hAnsi="Segoe UI" w:cs="Segoe UI"/>
+          <w:color w:val="10162F"/>
+          <w:sz w:val="27"/>
+          <w:szCs w:val="27"/>
+          <w:lang w:val="en-US"/>
+        </w:rPr>
+        <w:t> command, like so:</w:t>
+      </w:r>
+    </w:p>
+    <w:p>
+      <w:pPr>
+        <w:pStyle w:val="HTML"/>
+        <w:shd w:val="clear" w:color="auto" w:fill="211E2F"/>
+        <w:rPr>
+          <w:rFonts w:ascii="Ubuntu Mono" w:hAnsi="Ubuntu Mono"/>
+          <w:color w:val="939598"/>
+          <w:sz w:val="27"/>
+          <w:szCs w:val="27"/>
+          <w:lang w:val="en-US"/>
+        </w:rPr>
+      </w:pPr>
+      <w:proofErr w:type="spellStart"/>
+      <w:r>
+        <w:rPr>
+          <w:rStyle w:val="mtk1"/>
+          <w:rFonts w:ascii="Ubuntu Mono" w:hAnsi="Ubuntu Mono"/>
+          <w:color w:val="FFFFFF"/>
+          <w:sz w:val="27"/>
+          <w:szCs w:val="27"/>
+          <w:lang w:val="en-US"/>
+        </w:rPr>
+        <w:t>jekyll</w:t>
+      </w:r>
+      <w:proofErr w:type="spellEnd"/>
+      <w:r>
+        <w:rPr>
+          <w:rStyle w:val="mtk1"/>
+          <w:rFonts w:ascii="Ubuntu Mono" w:hAnsi="Ubuntu Mono"/>
+          <w:color w:val="FFFFFF"/>
+          <w:sz w:val="27"/>
+          <w:szCs w:val="27"/>
+          <w:lang w:val="en-US"/>
+        </w:rPr>
+        <w:t xml:space="preserve"> serve</w:t>
+      </w:r>
+      <w:r>
+        <w:rPr>
+          <w:rFonts w:ascii="Ubuntu Mono" w:hAnsi="Ubuntu Mono"/>
+          <w:color w:val="939598"/>
+          <w:sz w:val="27"/>
+          <w:szCs w:val="27"/>
+          <w:lang w:val="en-US"/>
+        </w:rPr>
+        <w:br/>
+      </w:r>
+    </w:p>
+    <w:p>
+      <w:pPr>
+        <w:pStyle w:val="stylesptnq46"/>
+        <w:spacing w:before="0" w:beforeAutospacing="0"/>
+        <w:rPr>
+          <w:rFonts w:ascii="Segoe UI" w:hAnsi="Segoe UI" w:cs="Segoe UI"/>
+          <w:color w:val="10162F"/>
+          <w:sz w:val="27"/>
+          <w:szCs w:val="27"/>
+          <w:lang w:val="en-US"/>
+        </w:rPr>
+      </w:pPr>
+      <w:r>
+        <w:rPr>
+          <w:rFonts w:ascii="Segoe UI" w:hAnsi="Segoe UI" w:cs="Segoe UI"/>
+          <w:color w:val="10162F"/>
+          <w:sz w:val="27"/>
+          <w:szCs w:val="27"/>
+          <w:lang w:val="en-US"/>
+        </w:rPr>
+        <w:t xml:space="preserve">This command starts a local server that will </w:t>
+      </w:r>
+      <w:proofErr w:type="spellStart"/>
+      <w:r>
+        <w:rPr>
+          <w:rFonts w:ascii="Segoe UI" w:hAnsi="Segoe UI" w:cs="Segoe UI"/>
+          <w:color w:val="10162F"/>
+          <w:sz w:val="27"/>
+          <w:szCs w:val="27"/>
+          <w:lang w:val="en-US"/>
+        </w:rPr>
+        <w:t>server</w:t>
+      </w:r>
+      <w:proofErr w:type="spellEnd"/>
+      <w:r>
+        <w:rPr>
+          <w:rFonts w:ascii="Segoe UI" w:hAnsi="Segoe UI" w:cs="Segoe UI"/>
+          <w:color w:val="10162F"/>
+          <w:sz w:val="27"/>
+          <w:szCs w:val="27"/>
+          <w:lang w:val="en-US"/>
+        </w:rPr>
+        <w:t xml:space="preserve"> the files to your computer. The </w:t>
+      </w:r>
+      <w:r>
+        <w:rPr>
+          <w:rStyle w:val="HTML1"/>
+          <w:rFonts w:ascii="Ubuntu Mono" w:hAnsi="Ubuntu Mono"/>
+          <w:color w:val="15141F"/>
+          <w:sz w:val="22"/>
+          <w:szCs w:val="22"/>
+          <w:shd w:val="clear" w:color="auto" w:fill="EAE9ED"/>
+          <w:lang w:val="en-US"/>
+        </w:rPr>
+        <w:t>serve</w:t>
+      </w:r>
+      <w:r>
+        <w:rPr>
+          <w:rFonts w:ascii="Segoe UI" w:hAnsi="Segoe UI" w:cs="Segoe UI"/>
+          <w:color w:val="10162F"/>
+          <w:sz w:val="27"/>
+          <w:szCs w:val="27"/>
+          <w:lang w:val="en-US"/>
+        </w:rPr>
+        <w:t> command will also come in handy when you want to preview changes you make to your site.</w:t>
+      </w:r>
+    </w:p>
+    <w:p>
+      <w:pPr>
+        <w:pStyle w:val="stylesptnq46"/>
+        <w:spacing w:before="0" w:beforeAutospacing="0" w:after="0" w:afterAutospacing="0"/>
+        <w:rPr>
+          <w:rFonts w:ascii="Segoe UI" w:hAnsi="Segoe UI" w:cs="Segoe UI"/>
+          <w:color w:val="10162F"/>
+          <w:sz w:val="27"/>
+          <w:szCs w:val="27"/>
+          <w:lang w:val="en-US"/>
+        </w:rPr>
+      </w:pPr>
+      <w:r>
+        <w:rPr>
+          <w:rFonts w:ascii="Segoe UI" w:hAnsi="Segoe UI" w:cs="Segoe UI"/>
+          <w:color w:val="10162F"/>
+          <w:sz w:val="27"/>
+          <w:szCs w:val="27"/>
+          <w:lang w:val="en-US"/>
+        </w:rPr>
+        <w:t>By default, the address for the local server that </w:t>
+      </w:r>
+      <w:r>
+        <w:rPr>
+          <w:rStyle w:val="a4"/>
+          <w:rFonts w:ascii="Segoe UI" w:hAnsi="Segoe UI" w:cs="Segoe UI"/>
+          <w:color w:val="10162F"/>
+          <w:sz w:val="27"/>
+          <w:szCs w:val="27"/>
+          <w:lang w:val="en-US"/>
+        </w:rPr>
+        <w:t>Jekyll’s</w:t>
+      </w:r>
+      <w:r>
+        <w:rPr>
+          <w:rFonts w:ascii="Segoe UI" w:hAnsi="Segoe UI" w:cs="Segoe UI"/>
+          <w:color w:val="10162F"/>
+          <w:sz w:val="27"/>
+          <w:szCs w:val="27"/>
+          <w:lang w:val="en-US"/>
+        </w:rPr>
+        <w:t> </w:t>
+      </w:r>
+      <w:r>
+        <w:rPr>
+          <w:rStyle w:val="HTML1"/>
+          <w:rFonts w:ascii="Ubuntu Mono" w:hAnsi="Ubuntu Mono"/>
+          <w:color w:val="15141F"/>
+          <w:sz w:val="22"/>
+          <w:szCs w:val="22"/>
+          <w:shd w:val="clear" w:color="auto" w:fill="EAE9ED"/>
+          <w:lang w:val="en-US"/>
+        </w:rPr>
+        <w:t>serve</w:t>
+      </w:r>
+      <w:r>
+        <w:rPr>
+          <w:rFonts w:ascii="Segoe UI" w:hAnsi="Segoe UI" w:cs="Segoe UI"/>
+          <w:color w:val="10162F"/>
+          <w:sz w:val="27"/>
+          <w:szCs w:val="27"/>
+          <w:lang w:val="en-US"/>
+        </w:rPr>
+        <w:t> command starts is </w:t>
+      </w:r>
+      <w:r>
+        <w:rPr>
+          <w:rStyle w:val="HTML1"/>
+          <w:rFonts w:ascii="Ubuntu Mono" w:hAnsi="Ubuntu Mono"/>
+          <w:color w:val="15141F"/>
+          <w:sz w:val="22"/>
+          <w:szCs w:val="22"/>
+          <w:shd w:val="clear" w:color="auto" w:fill="EAE9ED"/>
+          <w:lang w:val="en-US"/>
+        </w:rPr>
+        <w:t>http://localhost:4000/</w:t>
+      </w:r>
+      <w:r>
+        <w:rPr>
+          <w:rFonts w:ascii="Segoe UI" w:hAnsi="Segoe UI" w:cs="Segoe UI"/>
+          <w:color w:val="10162F"/>
+          <w:sz w:val="27"/>
+          <w:szCs w:val="27"/>
+          <w:lang w:val="en-US"/>
+        </w:rPr>
+        <w:t>.</w:t>
+      </w:r>
+    </w:p>
+    <w:p>
+      <w:pPr>
+        <w:pStyle w:val="3"/>
+        <w:shd w:val="clear" w:color="auto" w:fill="FFFFFF"/>
+        <w:rPr>
+          <w:rFonts w:ascii="Segoe UI" w:hAnsi="Segoe UI" w:cs="Segoe UI"/>
+          <w:color w:val="10162F"/>
+          <w:lang w:val="en-US"/>
+        </w:rPr>
+      </w:pPr>
+      <w:r>
+        <w:rPr>
+          <w:rFonts w:ascii="Segoe UI" w:hAnsi="Segoe UI" w:cs="Segoe UI"/>
+          <w:color w:val="10162F"/>
+          <w:lang w:val="en-US"/>
+        </w:rPr>
+        <w:t>Instructions</w:t>
+      </w:r>
+    </w:p>
+    <w:p>
+      <w:pPr>
+        <w:rPr>
+          <w:rFonts w:ascii="Segoe UI" w:hAnsi="Segoe UI" w:cs="Segoe UI"/>
+          <w:color w:val="10162F"/>
+          <w:sz w:val="2"/>
+          <w:szCs w:val="2"/>
+          <w:lang w:val="en-US"/>
+        </w:rPr>
+      </w:pPr>
+      <w:r>
+        <w:rPr>
+          <w:rFonts w:ascii="Segoe UI" w:hAnsi="Segoe UI" w:cs="Segoe UI"/>
+          <w:color w:val="10162F"/>
+          <w:sz w:val="2"/>
+          <w:szCs w:val="2"/>
+          <w:lang w:val="en-US"/>
+        </w:rPr>
+        <w:t>Checkpoint 1 Passed</w:t>
+      </w:r>
+    </w:p>
+    <w:p>
+      <w:pPr>
+        <w:pStyle w:val="stylescheckpointnumberzdlwv"/>
+        <w:spacing w:before="0" w:beforeAutospacing="0" w:after="0" w:afterAutospacing="0"/>
+        <w:jc w:val="right"/>
+        <w:rPr>
+          <w:rFonts w:ascii="Segoe UI" w:hAnsi="Segoe UI" w:cs="Segoe UI"/>
+          <w:b/>
+          <w:bCs/>
+          <w:color w:val="10162F"/>
+          <w:sz w:val="27"/>
+          <w:szCs w:val="27"/>
+          <w:lang w:val="en-US"/>
+        </w:rPr>
+      </w:pPr>
+      <w:r>
+        <w:rPr>
+          <w:rFonts w:ascii="Segoe UI" w:hAnsi="Segoe UI" w:cs="Segoe UI"/>
+          <w:b/>
+          <w:bCs/>
+          <w:color w:val="10162F"/>
+          <w:sz w:val="27"/>
+          <w:szCs w:val="27"/>
+          <w:lang w:val="en-US"/>
+        </w:rPr>
+        <w:t>1.</w:t>
+      </w:r>
+    </w:p>
+    <w:p>
+      <w:pPr>
+        <w:pStyle w:val="stylesptnq46"/>
+        <w:spacing w:before="0" w:beforeAutospacing="0"/>
+        <w:rPr>
+          <w:rFonts w:ascii="Segoe UI" w:hAnsi="Segoe UI" w:cs="Segoe UI"/>
+          <w:color w:val="10162F"/>
+          <w:sz w:val="27"/>
+          <w:szCs w:val="27"/>
+          <w:lang w:val="en-US"/>
+        </w:rPr>
+      </w:pPr>
+      <w:r>
+        <w:rPr>
+          <w:rFonts w:ascii="Segoe UI" w:hAnsi="Segoe UI" w:cs="Segoe UI"/>
+          <w:color w:val="10162F"/>
+          <w:sz w:val="27"/>
+          <w:szCs w:val="27"/>
+          <w:lang w:val="en-US"/>
+        </w:rPr>
+        <w:lastRenderedPageBreak/>
+        <w:t>To view your site locally, you </w:t>
+      </w:r>
+      <w:r>
+        <w:rPr>
+          <w:rStyle w:val="a4"/>
+          <w:rFonts w:ascii="Segoe UI" w:hAnsi="Segoe UI" w:cs="Segoe UI"/>
+          <w:color w:val="10162F"/>
+          <w:sz w:val="27"/>
+          <w:szCs w:val="27"/>
+          <w:lang w:val="en-US"/>
+        </w:rPr>
+        <w:t>must first navigate to your site’s directory</w:t>
+      </w:r>
+      <w:r>
+        <w:rPr>
+          <w:rFonts w:ascii="Segoe UI" w:hAnsi="Segoe UI" w:cs="Segoe UI"/>
+          <w:color w:val="10162F"/>
+          <w:sz w:val="27"/>
+          <w:szCs w:val="27"/>
+          <w:lang w:val="en-US"/>
+        </w:rPr>
+        <w:t>, using the </w:t>
+      </w:r>
+      <w:r>
+        <w:rPr>
+          <w:rStyle w:val="HTML1"/>
+          <w:rFonts w:ascii="Ubuntu Mono" w:hAnsi="Ubuntu Mono"/>
+          <w:color w:val="15141F"/>
+          <w:sz w:val="22"/>
+          <w:szCs w:val="22"/>
+          <w:shd w:val="clear" w:color="auto" w:fill="EAE9ED"/>
+          <w:lang w:val="en-US"/>
+        </w:rPr>
+        <w:t>cd</w:t>
+      </w:r>
+      <w:r>
+        <w:rPr>
+          <w:rFonts w:ascii="Segoe UI" w:hAnsi="Segoe UI" w:cs="Segoe UI"/>
+          <w:color w:val="10162F"/>
+          <w:sz w:val="27"/>
+          <w:szCs w:val="27"/>
+          <w:lang w:val="en-US"/>
+        </w:rPr>
+        <w:t> command.</w:t>
+      </w:r>
+    </w:p>
+    <w:p>
+      <w:pPr>
+        <w:pStyle w:val="stylesptnq46"/>
+        <w:spacing w:before="0" w:beforeAutospacing="0" w:after="0" w:afterAutospacing="0"/>
+        <w:rPr>
+          <w:rFonts w:ascii="Segoe UI" w:hAnsi="Segoe UI" w:cs="Segoe UI"/>
+          <w:color w:val="10162F"/>
+          <w:sz w:val="27"/>
+          <w:szCs w:val="27"/>
+          <w:lang w:val="en-US"/>
+        </w:rPr>
+      </w:pPr>
+      <w:r>
+        <w:rPr>
+          <w:rFonts w:ascii="Segoe UI" w:hAnsi="Segoe UI" w:cs="Segoe UI"/>
+          <w:color w:val="10162F"/>
+          <w:sz w:val="27"/>
+          <w:szCs w:val="27"/>
+          <w:lang w:val="en-US"/>
+        </w:rPr>
+        <w:t>Navigate to your site’s directory using the </w:t>
+      </w:r>
+      <w:r>
+        <w:rPr>
+          <w:rStyle w:val="HTML1"/>
+          <w:rFonts w:ascii="Ubuntu Mono" w:hAnsi="Ubuntu Mono"/>
+          <w:color w:val="15141F"/>
+          <w:sz w:val="22"/>
+          <w:szCs w:val="22"/>
+          <w:shd w:val="clear" w:color="auto" w:fill="EAE9ED"/>
+          <w:lang w:val="en-US"/>
+        </w:rPr>
+        <w:t>cd</w:t>
+      </w:r>
+      <w:r>
+        <w:rPr>
+          <w:rFonts w:ascii="Segoe UI" w:hAnsi="Segoe UI" w:cs="Segoe UI"/>
+          <w:color w:val="10162F"/>
+          <w:sz w:val="27"/>
+          <w:szCs w:val="27"/>
+          <w:lang w:val="en-US"/>
+        </w:rPr>
+        <w:t> command.</w:t>
+      </w:r>
+    </w:p>
+    <w:p>
+      <w:pPr>
+        <w:rPr>
+          <w:rFonts w:ascii="Segoe UI" w:hAnsi="Segoe UI" w:cs="Segoe UI"/>
+          <w:color w:val="10162F"/>
+          <w:sz w:val="27"/>
+          <w:szCs w:val="27"/>
+          <w:lang w:val="en-US"/>
+        </w:rPr>
+      </w:pPr>
+      <w:r>
+        <w:rPr>
+          <w:rFonts w:ascii="Segoe UI" w:hAnsi="Segoe UI" w:cs="Segoe UI"/>
+          <w:color w:val="10162F"/>
+          <w:sz w:val="27"/>
+          <w:szCs w:val="27"/>
+          <w:lang w:val="en-US"/>
+        </w:rPr>
+        <w:t>Hint</w:t>
+      </w:r>
+    </w:p>
+    <w:p>
+      <w:pPr>
+        <w:pStyle w:val="stylesptnq46"/>
+        <w:spacing w:before="0" w:beforeAutospacing="0" w:after="0" w:afterAutospacing="0"/>
+        <w:rPr>
+          <w:rFonts w:ascii="Segoe UI" w:hAnsi="Segoe UI" w:cs="Segoe UI"/>
+          <w:color w:val="10162F"/>
+          <w:sz w:val="27"/>
+          <w:szCs w:val="27"/>
+          <w:lang w:val="en-US"/>
+        </w:rPr>
+      </w:pPr>
+      <w:r>
+        <w:rPr>
+          <w:rFonts w:ascii="Segoe UI" w:hAnsi="Segoe UI" w:cs="Segoe UI"/>
+          <w:color w:val="10162F"/>
+          <w:sz w:val="27"/>
+          <w:szCs w:val="27"/>
+          <w:lang w:val="en-US"/>
+        </w:rPr>
+        <w:t>Your site’s directory that you created in the previous exercise is </w:t>
+      </w:r>
+      <w:r>
+        <w:rPr>
+          <w:rStyle w:val="HTML1"/>
+          <w:rFonts w:ascii="Ubuntu Mono" w:hAnsi="Ubuntu Mono"/>
+          <w:color w:val="15141F"/>
+          <w:sz w:val="22"/>
+          <w:szCs w:val="22"/>
+          <w:shd w:val="clear" w:color="auto" w:fill="EAE9ED"/>
+          <w:lang w:val="en-US"/>
+        </w:rPr>
+        <w:t>personal-website</w:t>
+      </w:r>
+      <w:r>
+        <w:rPr>
+          <w:rFonts w:ascii="Segoe UI" w:hAnsi="Segoe UI" w:cs="Segoe UI"/>
+          <w:color w:val="10162F"/>
+          <w:sz w:val="27"/>
+          <w:szCs w:val="27"/>
+          <w:lang w:val="en-US"/>
+        </w:rPr>
+        <w:t>.</w:t>
+      </w:r>
+    </w:p>
+    <w:p>
+      <w:pPr>
+        <w:rPr>
+          <w:rFonts w:ascii="Segoe UI" w:hAnsi="Segoe UI" w:cs="Segoe UI"/>
+          <w:color w:val="10162F"/>
+          <w:sz w:val="2"/>
+          <w:szCs w:val="2"/>
+          <w:lang w:val="en-US"/>
+        </w:rPr>
+      </w:pPr>
+      <w:r>
+        <w:rPr>
+          <w:rFonts w:ascii="Segoe UI" w:hAnsi="Segoe UI" w:cs="Segoe UI"/>
+          <w:color w:val="10162F"/>
+          <w:sz w:val="2"/>
+          <w:szCs w:val="2"/>
+          <w:lang w:val="en-US"/>
+        </w:rPr>
+        <w:t>Checkpoint 2 Passed</w:t>
+      </w:r>
+    </w:p>
+    <w:p>
+      <w:pPr>
+        <w:pStyle w:val="stylescheckpointnumberzdlwv"/>
+        <w:spacing w:before="0" w:beforeAutospacing="0" w:after="0" w:afterAutospacing="0"/>
+        <w:jc w:val="right"/>
+        <w:rPr>
+          <w:rFonts w:ascii="Segoe UI" w:hAnsi="Segoe UI" w:cs="Segoe UI"/>
+          <w:b/>
+          <w:bCs/>
+          <w:color w:val="10162F"/>
+          <w:sz w:val="27"/>
+          <w:szCs w:val="27"/>
+          <w:lang w:val="en-US"/>
+        </w:rPr>
+      </w:pPr>
+      <w:r>
+        <w:rPr>
+          <w:rFonts w:ascii="Segoe UI" w:hAnsi="Segoe UI" w:cs="Segoe UI"/>
+          <w:b/>
+          <w:bCs/>
+          <w:color w:val="10162F"/>
+          <w:sz w:val="27"/>
+          <w:szCs w:val="27"/>
+          <w:lang w:val="en-US"/>
+        </w:rPr>
+        <w:t>2.</w:t>
+      </w:r>
+    </w:p>
+    <w:p>
+      <w:pPr>
+        <w:pStyle w:val="stylesptnq46"/>
+        <w:spacing w:before="0" w:beforeAutospacing="0"/>
+        <w:rPr>
+          <w:rFonts w:ascii="Segoe UI" w:hAnsi="Segoe UI" w:cs="Segoe UI"/>
+          <w:color w:val="10162F"/>
+          <w:sz w:val="27"/>
+          <w:szCs w:val="27"/>
+          <w:lang w:val="en-US"/>
+        </w:rPr>
+      </w:pPr>
+      <w:r>
+        <w:rPr>
+          <w:rFonts w:ascii="Segoe UI" w:hAnsi="Segoe UI" w:cs="Segoe UI"/>
+          <w:color w:val="10162F"/>
+          <w:sz w:val="27"/>
+          <w:szCs w:val="27"/>
+          <w:lang w:val="en-US"/>
+        </w:rPr>
+        <w:t>Next, use the </w:t>
+      </w:r>
+      <w:r>
+        <w:rPr>
+          <w:rStyle w:val="HTML1"/>
+          <w:rFonts w:ascii="Ubuntu Mono" w:hAnsi="Ubuntu Mono"/>
+          <w:color w:val="15141F"/>
+          <w:sz w:val="22"/>
+          <w:szCs w:val="22"/>
+          <w:shd w:val="clear" w:color="auto" w:fill="EAE9ED"/>
+          <w:lang w:val="en-US"/>
+        </w:rPr>
+        <w:t>serve</w:t>
+      </w:r>
+      <w:r>
+        <w:rPr>
+          <w:rFonts w:ascii="Segoe UI" w:hAnsi="Segoe UI" w:cs="Segoe UI"/>
+          <w:color w:val="10162F"/>
+          <w:sz w:val="27"/>
+          <w:szCs w:val="27"/>
+          <w:lang w:val="en-US"/>
+        </w:rPr>
+        <w:t> command to start a local server.</w:t>
+      </w:r>
+    </w:p>
+    <w:p>
+      <w:pPr>
+        <w:pStyle w:val="stylesptnq46"/>
+        <w:spacing w:before="0" w:beforeAutospacing="0" w:after="0" w:afterAutospacing="0"/>
+        <w:rPr>
+          <w:rFonts w:ascii="Segoe UI" w:hAnsi="Segoe UI" w:cs="Segoe UI"/>
+          <w:color w:val="10162F"/>
+          <w:sz w:val="27"/>
+          <w:szCs w:val="27"/>
+          <w:lang w:val="en-US"/>
+        </w:rPr>
+      </w:pPr>
+      <w:r>
+        <w:rPr>
+          <w:rFonts w:ascii="Segoe UI" w:hAnsi="Segoe UI" w:cs="Segoe UI"/>
+          <w:color w:val="10162F"/>
+          <w:sz w:val="27"/>
+          <w:szCs w:val="27"/>
+          <w:lang w:val="en-US"/>
+        </w:rPr>
+        <w:t>Then, navigate to </w:t>
+      </w:r>
+      <w:hyperlink r:id="rId14" w:tgtFrame="_blank" w:history="1">
+        <w:r>
+          <w:rPr>
+            <w:rStyle w:val="a3"/>
+            <w:rFonts w:ascii="Segoe UI" w:hAnsi="Segoe UI" w:cs="Segoe UI"/>
+            <w:sz w:val="27"/>
+            <w:szCs w:val="27"/>
+            <w:bdr w:val="none" w:sz="0" w:space="0" w:color="auto" w:frame="1"/>
+            <w:lang w:val="en-US"/>
+          </w:rPr>
+          <w:t>http://localhost:4000</w:t>
+        </w:r>
+      </w:hyperlink>
+      <w:r>
+        <w:rPr>
+          <w:rFonts w:ascii="Segoe UI" w:hAnsi="Segoe UI" w:cs="Segoe UI"/>
+          <w:color w:val="10162F"/>
+          <w:sz w:val="27"/>
+          <w:szCs w:val="27"/>
+          <w:lang w:val="en-US"/>
+        </w:rPr>
+        <w:t> in the browser to view your site.</w:t>
       </w:r>
     </w:p>
     <w:p>

</xml_diff>

<commit_message>
#create-a-static-website-using-jekyll - jekylls directory structure
</commit_message>
<xml_diff>
--- a/CREATE A WEBSITE/CREATE A STATIC WEBSITE USING JEKYLL.docx
+++ b/CREATE A WEBSITE/CREATE A STATIC WEBSITE USING JEKYLL.docx
@@ -3569,6 +3569,470 @@
     </w:p>
     <w:p>
       <w:pPr>
+        <w:pStyle w:val="3"/>
+        <w:rPr>
+          <w:rFonts w:ascii="Segoe UI" w:hAnsi="Segoe UI" w:cs="Segoe UI"/>
+          <w:color w:val="10162F"/>
+          <w:lang w:val="en-US"/>
+        </w:rPr>
+      </w:pPr>
+      <w:r>
+        <w:rPr>
+          <w:rFonts w:ascii="Segoe UI" w:hAnsi="Segoe UI" w:cs="Segoe UI"/>
+          <w:color w:val="10162F"/>
+          <w:lang w:val="en-US"/>
+        </w:rPr>
+        <w:t>Jekyll's Directory Structure</w:t>
+      </w:r>
+    </w:p>
+    <w:p>
+      <w:pPr>
+        <w:pStyle w:val="stylesptnq46"/>
+        <w:spacing w:before="0" w:beforeAutospacing="0"/>
+        <w:rPr>
+          <w:rFonts w:ascii="Segoe UI" w:hAnsi="Segoe UI" w:cs="Segoe UI"/>
+          <w:color w:val="10162F"/>
+          <w:sz w:val="27"/>
+          <w:szCs w:val="27"/>
+          <w:lang w:val="en-US"/>
+        </w:rPr>
+      </w:pPr>
+      <w:r>
+        <w:rPr>
+          <w:rFonts w:ascii="Segoe UI" w:hAnsi="Segoe UI" w:cs="Segoe UI"/>
+          <w:color w:val="10162F"/>
+          <w:sz w:val="27"/>
+          <w:szCs w:val="27"/>
+          <w:lang w:val="en-US"/>
+        </w:rPr>
+        <w:t>The website that Jekyll generates differs from a website that you’d create on your own. It offers a standard directory structure, as well as components that help speed up development.</w:t>
+      </w:r>
+    </w:p>
+    <w:p>
+      <w:pPr>
+        <w:pStyle w:val="stylesptnq46"/>
+        <w:spacing w:before="0" w:beforeAutospacing="0"/>
+        <w:rPr>
+          <w:rFonts w:ascii="Segoe UI" w:hAnsi="Segoe UI" w:cs="Segoe UI"/>
+          <w:color w:val="10162F"/>
+          <w:sz w:val="27"/>
+          <w:szCs w:val="27"/>
+          <w:lang w:val="en-US"/>
+        </w:rPr>
+      </w:pPr>
+      <w:r>
+        <w:rPr>
+          <w:rFonts w:ascii="Segoe UI" w:hAnsi="Segoe UI" w:cs="Segoe UI"/>
+          <w:color w:val="10162F"/>
+          <w:sz w:val="27"/>
+          <w:szCs w:val="27"/>
+          <w:lang w:val="en-US"/>
+        </w:rPr>
+        <w:t>It’s important to understand Jekyll’s default directory structure and contents of your site:</w:t>
+      </w:r>
+    </w:p>
+    <w:p>
+      <w:pPr>
+        <w:pStyle w:val="stylesptnq46"/>
+        <w:numPr>
+          <w:ilvl w:val="0"/>
+          <w:numId w:val="2"/>
+        </w:numPr>
+        <w:spacing w:before="0" w:beforeAutospacing="0" w:after="0" w:afterAutospacing="0"/>
+        <w:rPr>
+          <w:rFonts w:ascii="Segoe UI" w:hAnsi="Segoe UI" w:cs="Segoe UI"/>
+          <w:color w:val="10162F"/>
+          <w:sz w:val="27"/>
+          <w:szCs w:val="27"/>
+          <w:lang w:val="en-US"/>
+        </w:rPr>
+      </w:pPr>
+      <w:r>
+        <w:rPr>
+          <w:rStyle w:val="a5"/>
+          <w:rFonts w:ascii="Segoe UI" w:hAnsi="Segoe UI" w:cs="Segoe UI"/>
+          <w:color w:val="10162F"/>
+          <w:sz w:val="27"/>
+          <w:szCs w:val="27"/>
+          <w:lang w:val="en-US"/>
+        </w:rPr>
+        <w:t>_</w:t>
+      </w:r>
+      <w:proofErr w:type="spellStart"/>
+      <w:r>
+        <w:rPr>
+          <w:rStyle w:val="a5"/>
+          <w:rFonts w:ascii="Segoe UI" w:hAnsi="Segoe UI" w:cs="Segoe UI"/>
+          <w:color w:val="10162F"/>
+          <w:sz w:val="27"/>
+          <w:szCs w:val="27"/>
+          <w:lang w:val="en-US"/>
+        </w:rPr>
+        <w:t>config.yml</w:t>
+      </w:r>
+      <w:proofErr w:type="spellEnd"/>
+      <w:r>
+        <w:rPr>
+          <w:rFonts w:ascii="Segoe UI" w:hAnsi="Segoe UI" w:cs="Segoe UI"/>
+          <w:color w:val="10162F"/>
+          <w:sz w:val="27"/>
+          <w:szCs w:val="27"/>
+          <w:lang w:val="en-US"/>
+        </w:rPr>
+        <w:t> - This is a configuration file that contains many values that need to be edited only once. These values are used across your site, for example, your site’s title, your e-mail, and more. Note that this is a </w:t>
+      </w:r>
+      <w:r>
+        <w:rPr>
+          <w:rStyle w:val="a5"/>
+          <w:rFonts w:ascii="Segoe UI" w:hAnsi="Segoe UI" w:cs="Segoe UI"/>
+          <w:color w:val="10162F"/>
+          <w:sz w:val="27"/>
+          <w:szCs w:val="27"/>
+          <w:lang w:val="en-US"/>
+        </w:rPr>
+        <w:t>.</w:t>
+      </w:r>
+      <w:proofErr w:type="spellStart"/>
+      <w:r>
+        <w:rPr>
+          <w:rStyle w:val="a5"/>
+          <w:rFonts w:ascii="Segoe UI" w:hAnsi="Segoe UI" w:cs="Segoe UI"/>
+          <w:color w:val="10162F"/>
+          <w:sz w:val="27"/>
+          <w:szCs w:val="27"/>
+          <w:lang w:val="en-US"/>
+        </w:rPr>
+        <w:t>yml</w:t>
+      </w:r>
+      <w:proofErr w:type="spellEnd"/>
+      <w:r>
+        <w:rPr>
+          <w:rFonts w:ascii="Segoe UI" w:hAnsi="Segoe UI" w:cs="Segoe UI"/>
+          <w:color w:val="10162F"/>
+          <w:sz w:val="27"/>
+          <w:szCs w:val="27"/>
+          <w:lang w:val="en-US"/>
+        </w:rPr>
+        <w:t> file, which you can learn more about </w:t>
+      </w:r>
+      <w:hyperlink r:id="rId15" w:tgtFrame="_blank" w:history="1">
+        <w:r>
+          <w:rPr>
+            <w:rStyle w:val="a3"/>
+            <w:rFonts w:ascii="Segoe UI" w:hAnsi="Segoe UI" w:cs="Segoe UI"/>
+            <w:sz w:val="27"/>
+            <w:szCs w:val="27"/>
+            <w:bdr w:val="none" w:sz="0" w:space="0" w:color="auto" w:frame="1"/>
+            <w:lang w:val="en-US"/>
+          </w:rPr>
+          <w:t>here</w:t>
+        </w:r>
+      </w:hyperlink>
+      <w:r>
+        <w:rPr>
+          <w:rFonts w:ascii="Segoe UI" w:hAnsi="Segoe UI" w:cs="Segoe UI"/>
+          <w:color w:val="10162F"/>
+          <w:sz w:val="27"/>
+          <w:szCs w:val="27"/>
+          <w:lang w:val="en-US"/>
+        </w:rPr>
+        <w:t>.</w:t>
+      </w:r>
+    </w:p>
+    <w:p>
+      <w:pPr>
+        <w:pStyle w:val="stylesptnq46"/>
+        <w:numPr>
+          <w:ilvl w:val="0"/>
+          <w:numId w:val="2"/>
+        </w:numPr>
+        <w:spacing w:before="0" w:beforeAutospacing="0" w:after="0" w:afterAutospacing="0"/>
+        <w:rPr>
+          <w:rFonts w:ascii="Segoe UI" w:hAnsi="Segoe UI" w:cs="Segoe UI"/>
+          <w:color w:val="10162F"/>
+          <w:sz w:val="27"/>
+          <w:szCs w:val="27"/>
+          <w:lang w:val="en-US"/>
+        </w:rPr>
+      </w:pPr>
+      <w:r>
+        <w:rPr>
+          <w:rStyle w:val="a5"/>
+          <w:rFonts w:ascii="Segoe UI" w:hAnsi="Segoe UI" w:cs="Segoe UI"/>
+          <w:color w:val="10162F"/>
+          <w:sz w:val="27"/>
+          <w:szCs w:val="27"/>
+          <w:lang w:val="en-US"/>
+        </w:rPr>
+        <w:t>_includes/</w:t>
+      </w:r>
+      <w:r>
+        <w:rPr>
+          <w:rFonts w:ascii="Segoe UI" w:hAnsi="Segoe UI" w:cs="Segoe UI"/>
+          <w:color w:val="10162F"/>
+          <w:sz w:val="27"/>
+          <w:szCs w:val="27"/>
+          <w:lang w:val="en-US"/>
+        </w:rPr>
+        <w:t> - This directory contains all the partials (code templates that keep you from repeating your code over and over) that your site uses to load common components, like the header and the footer.</w:t>
+      </w:r>
+    </w:p>
+    <w:p>
+      <w:pPr>
+        <w:pStyle w:val="stylesptnq46"/>
+        <w:numPr>
+          <w:ilvl w:val="0"/>
+          <w:numId w:val="2"/>
+        </w:numPr>
+        <w:spacing w:before="0" w:beforeAutospacing="0" w:after="0" w:afterAutospacing="0"/>
+        <w:rPr>
+          <w:rFonts w:ascii="Segoe UI" w:hAnsi="Segoe UI" w:cs="Segoe UI"/>
+          <w:color w:val="10162F"/>
+          <w:sz w:val="27"/>
+          <w:szCs w:val="27"/>
+          <w:lang w:val="en-US"/>
+        </w:rPr>
+      </w:pPr>
+      <w:r>
+        <w:rPr>
+          <w:rStyle w:val="a5"/>
+          <w:rFonts w:ascii="Segoe UI" w:hAnsi="Segoe UI" w:cs="Segoe UI"/>
+          <w:color w:val="10162F"/>
+          <w:sz w:val="27"/>
+          <w:szCs w:val="27"/>
+          <w:lang w:val="en-US"/>
+        </w:rPr>
+        <w:t>_posts/</w:t>
+      </w:r>
+      <w:r>
+        <w:rPr>
+          <w:rFonts w:ascii="Segoe UI" w:hAnsi="Segoe UI" w:cs="Segoe UI"/>
+          <w:color w:val="10162F"/>
+          <w:sz w:val="27"/>
+          <w:szCs w:val="27"/>
+          <w:lang w:val="en-US"/>
+        </w:rPr>
+        <w:t> - This directory is where </w:t>
+      </w:r>
+      <w:hyperlink r:id="rId16" w:tgtFrame="_blank" w:history="1">
+        <w:r>
+          <w:rPr>
+            <w:rStyle w:val="a3"/>
+            <w:rFonts w:ascii="Segoe UI" w:hAnsi="Segoe UI" w:cs="Segoe UI"/>
+            <w:sz w:val="27"/>
+            <w:szCs w:val="27"/>
+            <w:bdr w:val="none" w:sz="0" w:space="0" w:color="auto" w:frame="1"/>
+            <w:lang w:val="en-US"/>
+          </w:rPr>
+          <w:t>blog posts</w:t>
+        </w:r>
+      </w:hyperlink>
+      <w:r>
+        <w:rPr>
+          <w:rFonts w:ascii="Segoe UI" w:hAnsi="Segoe UI" w:cs="Segoe UI"/>
+          <w:color w:val="10162F"/>
+          <w:sz w:val="27"/>
+          <w:szCs w:val="27"/>
+          <w:lang w:val="en-US"/>
+        </w:rPr>
+        <w:t> are stored. New blog posts can be added and will be rendered with the site’s styling, as long as the file name follows Jekyll’s standard naming convention.</w:t>
+      </w:r>
+    </w:p>
+    <w:p>
+      <w:pPr>
+        <w:pStyle w:val="stylesptnq46"/>
+        <w:numPr>
+          <w:ilvl w:val="0"/>
+          <w:numId w:val="2"/>
+        </w:numPr>
+        <w:spacing w:before="0" w:beforeAutospacing="0" w:after="0" w:afterAutospacing="0"/>
+        <w:rPr>
+          <w:rFonts w:ascii="Segoe UI" w:hAnsi="Segoe UI" w:cs="Segoe UI"/>
+          <w:color w:val="10162F"/>
+          <w:sz w:val="27"/>
+          <w:szCs w:val="27"/>
+          <w:lang w:val="en-US"/>
+        </w:rPr>
+      </w:pPr>
+      <w:r>
+        <w:rPr>
+          <w:rStyle w:val="a5"/>
+          <w:rFonts w:ascii="Segoe UI" w:hAnsi="Segoe UI" w:cs="Segoe UI"/>
+          <w:color w:val="10162F"/>
+          <w:sz w:val="27"/>
+          <w:szCs w:val="27"/>
+          <w:lang w:val="en-US"/>
+        </w:rPr>
+        <w:t>_layouts/</w:t>
+      </w:r>
+      <w:r>
+        <w:rPr>
+          <w:rFonts w:ascii="Segoe UI" w:hAnsi="Segoe UI" w:cs="Segoe UI"/>
+          <w:color w:val="10162F"/>
+          <w:sz w:val="27"/>
+          <w:szCs w:val="27"/>
+          <w:lang w:val="en-US"/>
+        </w:rPr>
+        <w:t> - This directory contains templates that are used to style certain types of posts within the site. For example, new blog posts will use the HTML layout defined in </w:t>
+      </w:r>
+      <w:r>
+        <w:rPr>
+          <w:rStyle w:val="HTML1"/>
+          <w:rFonts w:ascii="Ubuntu Mono" w:hAnsi="Ubuntu Mono"/>
+          <w:color w:val="15141F"/>
+          <w:sz w:val="22"/>
+          <w:szCs w:val="22"/>
+          <w:shd w:val="clear" w:color="auto" w:fill="EAE9ED"/>
+          <w:lang w:val="en-US"/>
+        </w:rPr>
+        <w:t>post.html</w:t>
+      </w:r>
+      <w:r>
+        <w:rPr>
+          <w:rFonts w:ascii="Segoe UI" w:hAnsi="Segoe UI" w:cs="Segoe UI"/>
+          <w:color w:val="10162F"/>
+          <w:sz w:val="27"/>
+          <w:szCs w:val="27"/>
+          <w:lang w:val="en-US"/>
+        </w:rPr>
+        <w:t>.</w:t>
+      </w:r>
+    </w:p>
+    <w:p>
+      <w:pPr>
+        <w:pStyle w:val="stylesptnq46"/>
+        <w:spacing w:before="0" w:beforeAutospacing="0" w:after="0" w:afterAutospacing="0"/>
+        <w:rPr>
+          <w:rFonts w:ascii="Segoe UI" w:hAnsi="Segoe UI" w:cs="Segoe UI"/>
+          <w:color w:val="10162F"/>
+          <w:sz w:val="27"/>
+          <w:szCs w:val="27"/>
+          <w:lang w:val="en-US"/>
+        </w:rPr>
+      </w:pPr>
+      <w:r>
+        <w:rPr>
+          <w:rFonts w:ascii="Segoe UI" w:hAnsi="Segoe UI" w:cs="Segoe UI"/>
+          <w:color w:val="10162F"/>
+          <w:sz w:val="27"/>
+          <w:szCs w:val="27"/>
+          <w:lang w:val="en-US"/>
+        </w:rPr>
+        <w:t>You can learn more about the Jekyll directory structure </w:t>
+      </w:r>
+      <w:hyperlink r:id="rId17" w:tgtFrame="_blank" w:history="1">
+        <w:r>
+          <w:rPr>
+            <w:rStyle w:val="a3"/>
+            <w:rFonts w:ascii="Segoe UI" w:hAnsi="Segoe UI" w:cs="Segoe UI"/>
+            <w:sz w:val="27"/>
+            <w:szCs w:val="27"/>
+            <w:bdr w:val="none" w:sz="0" w:space="0" w:color="auto" w:frame="1"/>
+            <w:lang w:val="en-US"/>
+          </w:rPr>
+          <w:t>here</w:t>
+        </w:r>
+      </w:hyperlink>
+      <w:r>
+        <w:rPr>
+          <w:rFonts w:ascii="Segoe UI" w:hAnsi="Segoe UI" w:cs="Segoe UI"/>
+          <w:color w:val="10162F"/>
+          <w:sz w:val="27"/>
+          <w:szCs w:val="27"/>
+          <w:lang w:val="en-US"/>
+        </w:rPr>
+        <w:t>.</w:t>
+      </w:r>
+    </w:p>
+    <w:p>
+      <w:pPr>
+        <w:pStyle w:val="3"/>
+        <w:shd w:val="clear" w:color="auto" w:fill="FFFFFF"/>
+        <w:rPr>
+          <w:rFonts w:ascii="Segoe UI" w:hAnsi="Segoe UI" w:cs="Segoe UI"/>
+          <w:color w:val="10162F"/>
+          <w:lang w:val="en-US"/>
+        </w:rPr>
+      </w:pPr>
+      <w:r>
+        <w:rPr>
+          <w:rFonts w:ascii="Segoe UI" w:hAnsi="Segoe UI" w:cs="Segoe UI"/>
+          <w:color w:val="10162F"/>
+          <w:lang w:val="en-US"/>
+        </w:rPr>
+        <w:t>Instructions</w:t>
+      </w:r>
+    </w:p>
+    <w:p>
+      <w:pPr>
+        <w:pStyle w:val="stylesptnq46"/>
+        <w:spacing w:before="0" w:beforeAutospacing="0"/>
+        <w:rPr>
+          <w:rFonts w:ascii="Segoe UI" w:hAnsi="Segoe UI" w:cs="Segoe UI"/>
+          <w:color w:val="10162F"/>
+          <w:sz w:val="27"/>
+          <w:szCs w:val="27"/>
+          <w:lang w:val="en-US"/>
+        </w:rPr>
+      </w:pPr>
+      <w:r>
+        <w:rPr>
+          <w:rFonts w:ascii="Segoe UI" w:hAnsi="Segoe UI" w:cs="Segoe UI"/>
+          <w:color w:val="10162F"/>
+          <w:sz w:val="27"/>
+          <w:szCs w:val="27"/>
+          <w:lang w:val="en-US"/>
+        </w:rPr>
+        <w:t>Use the file navigator to the right to browse Jekyll’s default directory structure and contents.</w:t>
+      </w:r>
+    </w:p>
+    <w:p>
+      <w:pPr>
+        <w:pStyle w:val="stylesptnq46"/>
+        <w:spacing w:before="0" w:beforeAutospacing="0" w:after="0" w:afterAutospacing="0"/>
+        <w:rPr>
+          <w:rFonts w:ascii="Segoe UI" w:hAnsi="Segoe UI" w:cs="Segoe UI"/>
+          <w:color w:val="10162F"/>
+          <w:sz w:val="27"/>
+          <w:szCs w:val="27"/>
+          <w:lang w:val="en-US"/>
+        </w:rPr>
+      </w:pPr>
+      <w:r>
+        <w:rPr>
+          <w:rStyle w:val="a5"/>
+          <w:rFonts w:ascii="Segoe UI" w:hAnsi="Segoe UI" w:cs="Segoe UI"/>
+          <w:color w:val="10162F"/>
+          <w:sz w:val="27"/>
+          <w:szCs w:val="27"/>
+          <w:lang w:val="en-US"/>
+        </w:rPr>
+        <w:lastRenderedPageBreak/>
+        <w:t>Note:</w:t>
+      </w:r>
+      <w:r>
+        <w:rPr>
+          <w:rFonts w:ascii="Segoe UI" w:hAnsi="Segoe UI" w:cs="Segoe UI"/>
+          <w:color w:val="10162F"/>
+          <w:sz w:val="27"/>
+          <w:szCs w:val="27"/>
+          <w:lang w:val="en-US"/>
+        </w:rPr>
+        <w:t> Don’t edit any of the content in the files at this moment. If you make edits and accidentally make a mistake, you run the risk of an unsuccessful deploy.</w:t>
+      </w:r>
+    </w:p>
+    <w:p>
+      <w:pPr>
+        <w:pBdr>
+          <w:bottom w:val="single" w:sz="12" w:space="1" w:color="auto"/>
+        </w:pBdr>
+        <w:rPr>
+          <w:lang w:val="en-US"/>
+        </w:rPr>
+      </w:pPr>
+    </w:p>
+    <w:p>
+      <w:pPr>
         <w:rPr>
           <w:lang w:val="en-US"/>
         </w:rPr>
@@ -3699,8 +4163,124 @@
       </w:pPr>
     </w:lvl>
   </w:abstractNum>
+  <w:abstractNum w:abstractNumId="1" w15:restartNumberingAfterBreak="0">
+    <w:nsid w:val="401C42C4"/>
+    <w:multiLevelType w:val="multilevel"/>
+    <w:tmpl w:val="39525792"/>
+    <w:lvl w:ilvl="0">
+      <w:start w:val="1"/>
+      <w:numFmt w:val="decimal"/>
+      <w:lvlText w:val="%1."/>
+      <w:lvlJc w:val="left"/>
+      <w:pPr>
+        <w:tabs>
+          <w:tab w:val="num" w:pos="720"/>
+        </w:tabs>
+        <w:ind w:left="720" w:hanging="360"/>
+      </w:pPr>
+    </w:lvl>
+    <w:lvl w:ilvl="1" w:tentative="1">
+      <w:start w:val="1"/>
+      <w:numFmt w:val="decimal"/>
+      <w:lvlText w:val="%2."/>
+      <w:lvlJc w:val="left"/>
+      <w:pPr>
+        <w:tabs>
+          <w:tab w:val="num" w:pos="1440"/>
+        </w:tabs>
+        <w:ind w:left="1440" w:hanging="360"/>
+      </w:pPr>
+    </w:lvl>
+    <w:lvl w:ilvl="2" w:tentative="1">
+      <w:start w:val="1"/>
+      <w:numFmt w:val="decimal"/>
+      <w:lvlText w:val="%3."/>
+      <w:lvlJc w:val="left"/>
+      <w:pPr>
+        <w:tabs>
+          <w:tab w:val="num" w:pos="2160"/>
+        </w:tabs>
+        <w:ind w:left="2160" w:hanging="360"/>
+      </w:pPr>
+    </w:lvl>
+    <w:lvl w:ilvl="3" w:tentative="1">
+      <w:start w:val="1"/>
+      <w:numFmt w:val="decimal"/>
+      <w:lvlText w:val="%4."/>
+      <w:lvlJc w:val="left"/>
+      <w:pPr>
+        <w:tabs>
+          <w:tab w:val="num" w:pos="2880"/>
+        </w:tabs>
+        <w:ind w:left="2880" w:hanging="360"/>
+      </w:pPr>
+    </w:lvl>
+    <w:lvl w:ilvl="4" w:tentative="1">
+      <w:start w:val="1"/>
+      <w:numFmt w:val="decimal"/>
+      <w:lvlText w:val="%5."/>
+      <w:lvlJc w:val="left"/>
+      <w:pPr>
+        <w:tabs>
+          <w:tab w:val="num" w:pos="3600"/>
+        </w:tabs>
+        <w:ind w:left="3600" w:hanging="360"/>
+      </w:pPr>
+    </w:lvl>
+    <w:lvl w:ilvl="5" w:tentative="1">
+      <w:start w:val="1"/>
+      <w:numFmt w:val="decimal"/>
+      <w:lvlText w:val="%6."/>
+      <w:lvlJc w:val="left"/>
+      <w:pPr>
+        <w:tabs>
+          <w:tab w:val="num" w:pos="4320"/>
+        </w:tabs>
+        <w:ind w:left="4320" w:hanging="360"/>
+      </w:pPr>
+    </w:lvl>
+    <w:lvl w:ilvl="6" w:tentative="1">
+      <w:start w:val="1"/>
+      <w:numFmt w:val="decimal"/>
+      <w:lvlText w:val="%7."/>
+      <w:lvlJc w:val="left"/>
+      <w:pPr>
+        <w:tabs>
+          <w:tab w:val="num" w:pos="5040"/>
+        </w:tabs>
+        <w:ind w:left="5040" w:hanging="360"/>
+      </w:pPr>
+    </w:lvl>
+    <w:lvl w:ilvl="7" w:tentative="1">
+      <w:start w:val="1"/>
+      <w:numFmt w:val="decimal"/>
+      <w:lvlText w:val="%8."/>
+      <w:lvlJc w:val="left"/>
+      <w:pPr>
+        <w:tabs>
+          <w:tab w:val="num" w:pos="5760"/>
+        </w:tabs>
+        <w:ind w:left="5760" w:hanging="360"/>
+      </w:pPr>
+    </w:lvl>
+    <w:lvl w:ilvl="8" w:tentative="1">
+      <w:start w:val="1"/>
+      <w:numFmt w:val="decimal"/>
+      <w:lvlText w:val="%9."/>
+      <w:lvlJc w:val="left"/>
+      <w:pPr>
+        <w:tabs>
+          <w:tab w:val="num" w:pos="6480"/>
+        </w:tabs>
+        <w:ind w:left="6480" w:hanging="360"/>
+      </w:pPr>
+    </w:lvl>
+  </w:abstractNum>
   <w:num w:numId="1" w16cid:durableId="574511536">
     <w:abstractNumId w:val="0"/>
+  </w:num>
+  <w:num w:numId="2" w16cid:durableId="78644562">
+    <w:abstractNumId w:val="1"/>
   </w:num>
 </w:numbering>
 </file>

</xml_diff>